<commit_message>
Added description of problems
</commit_message>
<xml_diff>
--- a/docs/Research Findings.docx
+++ b/docs/Research Findings.docx
@@ -197,7 +197,6 @@
           <w:szCs w:val="20"/>
         </w:rPr>
       </w:pPr>
-      <w:proofErr w:type="gramStart"/>
       <w:r>
         <w:rPr>
           <w:rFonts w:ascii="Arial" w:hAnsi="Arial" w:cs="Arial"/>
@@ -205,17 +204,7 @@
           <w:sz w:val="52"/>
           <w:szCs w:val="20"/>
         </w:rPr>
-        <w:t>for</w:t>
-      </w:r>
-      <w:proofErr w:type="gramEnd"/>
-      <w:r>
-        <w:rPr>
-          <w:rFonts w:ascii="Arial" w:hAnsi="Arial" w:cs="Arial"/>
-          <w:b/>
-          <w:sz w:val="52"/>
-          <w:szCs w:val="20"/>
-        </w:rPr>
-        <w:t xml:space="preserve"> Lustre Distributed File System</w:t>
+        <w:t>for Lustre Distributed File System</w:t>
       </w:r>
     </w:p>
     <w:p>
@@ -492,91 +481,7 @@
         <w:rPr>
           <w:rFonts w:ascii="Arial" w:hAnsi="Arial" w:cs="Arial"/>
         </w:rPr>
-        <w:t xml:space="preserve">Lorem ipsum dolor sit amet, consectetur adipiscing elit. Aenean sit amet dolor turpis. Nam posuere lorem nibh, </w:t>
-      </w:r>
-      <w:proofErr w:type="gramStart"/>
-      <w:r>
-        <w:rPr>
-          <w:rFonts w:ascii="Arial" w:hAnsi="Arial" w:cs="Arial"/>
-        </w:rPr>
-        <w:t>nec</w:t>
-      </w:r>
-      <w:proofErr w:type="gramEnd"/>
-      <w:r>
-        <w:rPr>
-          <w:rFonts w:ascii="Arial" w:hAnsi="Arial" w:cs="Arial"/>
-        </w:rPr>
-        <w:t xml:space="preserve"> posuere lorem ultrices et. Proin </w:t>
-      </w:r>
-      <w:proofErr w:type="gramStart"/>
-      <w:r>
-        <w:rPr>
-          <w:rFonts w:ascii="Arial" w:hAnsi="Arial" w:cs="Arial"/>
-        </w:rPr>
-        <w:t>est</w:t>
-      </w:r>
-      <w:proofErr w:type="gramEnd"/>
-      <w:r>
-        <w:rPr>
-          <w:rFonts w:ascii="Arial" w:hAnsi="Arial" w:cs="Arial"/>
-        </w:rPr>
-        <w:t xml:space="preserve"> diam, volutpat nec leo ac, congue ultricies odio. Fusce turpis sapien, porta sed nunc eget, interdum dictum odio. Vestibulum id </w:t>
-      </w:r>
-      <w:proofErr w:type="gramStart"/>
-      <w:r>
-        <w:rPr>
-          <w:rFonts w:ascii="Arial" w:hAnsi="Arial" w:cs="Arial"/>
-        </w:rPr>
-        <w:t>est</w:t>
-      </w:r>
-      <w:proofErr w:type="gramEnd"/>
-      <w:r>
-        <w:rPr>
-          <w:rFonts w:ascii="Arial" w:hAnsi="Arial" w:cs="Arial"/>
-        </w:rPr>
-        <w:t xml:space="preserve"> id lacus feugiat dictum. Lorem ipsum dolor sit amet, consectetur adipiscing elit. Donec viverra augue orci, ac posuere elit interdum id. Vestibulum justo orci, suscipit non elit sed, placerat consectetur mi. Vivamus </w:t>
-      </w:r>
-      <w:proofErr w:type="gramStart"/>
-      <w:r>
-        <w:rPr>
-          <w:rFonts w:ascii="Arial" w:hAnsi="Arial" w:cs="Arial"/>
-        </w:rPr>
-        <w:t>et</w:t>
-      </w:r>
-      <w:proofErr w:type="gramEnd"/>
-      <w:r>
-        <w:rPr>
-          <w:rFonts w:ascii="Arial" w:hAnsi="Arial" w:cs="Arial"/>
-        </w:rPr>
-        <w:t xml:space="preserve"> odio ullamcorper, semper lorem nec, auctor urna. Proin risus nisi, ullamcorper a varius eget, elementum vel lorem. Maecenas justo ligula, dignissim </w:t>
-      </w:r>
-      <w:proofErr w:type="gramStart"/>
-      <w:r>
-        <w:rPr>
-          <w:rFonts w:ascii="Arial" w:hAnsi="Arial" w:cs="Arial"/>
-        </w:rPr>
-        <w:t>et</w:t>
-      </w:r>
-      <w:proofErr w:type="gramEnd"/>
-      <w:r>
-        <w:rPr>
-          <w:rFonts w:ascii="Arial" w:hAnsi="Arial" w:cs="Arial"/>
-        </w:rPr>
-        <w:t xml:space="preserve"> diam et, rhoncus lobortis erat. Nam molestie lorem ac mauris blandit eleifend. Nunc gravida sodales nisl, sed eleifend ante dapibus vitae. Duis convallis quam sit amet rutrum placerat. Aenean blandit in elit eu luctus. Maecenas </w:t>
-      </w:r>
-      <w:proofErr w:type="gramStart"/>
-      <w:r>
-        <w:rPr>
-          <w:rFonts w:ascii="Arial" w:hAnsi="Arial" w:cs="Arial"/>
-        </w:rPr>
-        <w:t>nec</w:t>
-      </w:r>
-      <w:proofErr w:type="gramEnd"/>
-      <w:r>
-        <w:rPr>
-          <w:rFonts w:ascii="Arial" w:hAnsi="Arial" w:cs="Arial"/>
-        </w:rPr>
-        <w:t xml:space="preserve"> tortor vitae leo rhoncus placerat.</w:t>
+        <w:t>Lorem ipsum dolor sit amet, consectetur adipiscing elit. Aenean sit amet dolor turpis. Nam posuere lorem nibh, nec posuere lorem ultrices et. Proin est diam, volutpat nec leo ac, congue ultricies odio. Fusce turpis sapien, porta sed nunc eget, interdum dictum odio. Vestibulum id est id lacus feugiat dictum. Lorem ipsum dolor sit amet, consectetur adipiscing elit. Donec viverra augue orci, ac posuere elit interdum id. Vestibulum justo orci, suscipit non elit sed, placerat consectetur mi. Vivamus et odio ullamcorper, semper lorem nec, auctor urna. Proin risus nisi, ullamcorper a varius eget, elementum vel lorem. Maecenas justo ligula, dignissim et diam et, rhoncus lobortis erat. Nam molestie lorem ac mauris blandit eleifend. Nunc gravida sodales nisl, sed eleifend ante dapibus vitae. Duis convallis quam sit amet rutrum placerat. Aenean blandit in elit eu luctus. Maecenas nec tortor vitae leo rhoncus placerat.</w:t>
       </w:r>
       <w:commentRangeEnd w:id="0"/>
       <w:r>
@@ -1363,7 +1268,7 @@
                 <w:noProof/>
                 <w:webHidden/>
               </w:rPr>
-              <w:t>1</w:t>
+              <w:t>3</w:t>
             </w:r>
             <w:r>
               <w:rPr>
@@ -1441,7 +1346,7 @@
                 <w:noProof/>
                 <w:webHidden/>
               </w:rPr>
-              <w:t>2</w:t>
+              <w:t>3</w:t>
             </w:r>
             <w:r>
               <w:rPr>
@@ -1519,7 +1424,7 @@
                 <w:noProof/>
                 <w:webHidden/>
               </w:rPr>
-              <w:t>2</w:t>
+              <w:t>3</w:t>
             </w:r>
             <w:r>
               <w:rPr>
@@ -1597,7 +1502,7 @@
                 <w:noProof/>
                 <w:webHidden/>
               </w:rPr>
-              <w:t>2</w:t>
+              <w:t>3</w:t>
             </w:r>
             <w:r>
               <w:rPr>
@@ -1675,7 +1580,7 @@
                 <w:noProof/>
                 <w:webHidden/>
               </w:rPr>
-              <w:t>8</w:t>
+              <w:t>3</w:t>
             </w:r>
             <w:r>
               <w:rPr>
@@ -1753,7 +1658,7 @@
                 <w:noProof/>
                 <w:webHidden/>
               </w:rPr>
-              <w:t>9</w:t>
+              <w:t>3</w:t>
             </w:r>
             <w:r>
               <w:rPr>
@@ -1831,7 +1736,7 @@
                 <w:noProof/>
                 <w:webHidden/>
               </w:rPr>
-              <w:t>15</w:t>
+              <w:t>3</w:t>
             </w:r>
             <w:r>
               <w:rPr>
@@ -1909,7 +1814,7 @@
                 <w:noProof/>
                 <w:webHidden/>
               </w:rPr>
-              <w:t>16</w:t>
+              <w:t>3</w:t>
             </w:r>
             <w:r>
               <w:rPr>
@@ -1987,7 +1892,7 @@
                 <w:noProof/>
                 <w:webHidden/>
               </w:rPr>
-              <w:t>17</w:t>
+              <w:t>3</w:t>
             </w:r>
             <w:r>
               <w:rPr>
@@ -2065,7 +1970,7 @@
                 <w:noProof/>
                 <w:webHidden/>
               </w:rPr>
-              <w:t>18</w:t>
+              <w:t>3</w:t>
             </w:r>
             <w:r>
               <w:rPr>
@@ -3284,13 +3189,8 @@
     </w:tbl>
     <w:p/>
     <w:p>
-      <w:proofErr w:type="gramStart"/>
-      <w:r>
-        <w:t>where</w:t>
-      </w:r>
-      <w:proofErr w:type="gramEnd"/>
-      <w:r>
-        <w:t xml:space="preserve"> &lt;shared_dir&gt; is the name of the directory selected in step (11) when creating the shared directory. Once the shared directory has been established, the needed packages can be moved into this directory and installed. In order to install the Lustre file system on the CentOS VM, the following packages are required:</w:t>
+      <w:r>
+        <w:t>where &lt;shared_dir&gt; is the name of the directory selected in step (11) when creating the shared directory. Once the shared directory has been established, the needed packages can be moved into this directory and installed. In order to install the Lustre file system on the CentOS VM, the following packages are required:</w:t>
       </w:r>
     </w:p>
     <w:p/>
@@ -3588,15 +3488,7 @@
     <w:p/>
     <w:p>
       <w:r>
-        <w:t xml:space="preserve">This package provides the Wireshark application, and </w:t>
-      </w:r>
-      <w:proofErr w:type="gramStart"/>
-      <w:r>
-        <w:t>its</w:t>
-      </w:r>
-      <w:proofErr w:type="gramEnd"/>
-      <w:r>
-        <w:t xml:space="preserve"> associated GUI. This application will be used to analyze the network traffic originating from the Lustre file system. The non-core packages can likewise be found at </w:t>
+        <w:t xml:space="preserve">This package provides the Wireshark application, and its associated GUI. This application will be used to analyze the network traffic originating from the Lustre file system. The non-core packages can likewise be found at </w:t>
       </w:r>
       <w:r>
         <w:rPr>
@@ -3850,13 +3742,8 @@
           <w:rStyle w:val="CodeChar"/>
         </w:rPr>
       </w:pPr>
-      <w:proofErr w:type="gramStart"/>
-      <w:r>
-        <w:t>where</w:t>
-      </w:r>
-      <w:proofErr w:type="gramEnd"/>
-      <w:r>
-        <w:t xml:space="preserve"> </w:t>
+      <w:r>
+        <w:t xml:space="preserve">where </w:t>
       </w:r>
       <w:r>
         <w:rPr>
@@ -4376,11 +4263,9 @@
     </w:tbl>
     <w:p/>
     <w:p>
-      <w:proofErr w:type="gramStart"/>
       <w:r>
         <w:t>to</w:t>
       </w:r>
-      <w:proofErr w:type="gramEnd"/>
     </w:p>
     <w:p/>
     <w:tbl>
@@ -4543,15 +4428,7 @@
               <w:contextualSpacing/>
             </w:pPr>
             <w:r>
-              <w:t xml:space="preserve">          RX packets</w:t>
-            </w:r>
-            <w:proofErr w:type="gramStart"/>
-            <w:r>
-              <w:t>:73</w:t>
-            </w:r>
-            <w:proofErr w:type="gramEnd"/>
-            <w:r>
-              <w:t xml:space="preserve"> errors:0 dropped:0 overruns:0 frame:0</w:t>
+              <w:t xml:space="preserve">          RX packets:73 errors:0 dropped:0 overruns:0 frame:0</w:t>
             </w:r>
           </w:p>
           <w:p>
@@ -4561,15 +4438,7 @@
               <w:contextualSpacing/>
             </w:pPr>
             <w:r>
-              <w:t xml:space="preserve">          TX packets</w:t>
-            </w:r>
-            <w:proofErr w:type="gramStart"/>
-            <w:r>
-              <w:t>:51</w:t>
-            </w:r>
-            <w:proofErr w:type="gramEnd"/>
-            <w:r>
-              <w:t xml:space="preserve"> errors:0 dropped:0 overruns:0 carrier:0</w:t>
+              <w:t xml:space="preserve">          TX packets:51 errors:0 dropped:0 overruns:0 carrier:0</w:t>
             </w:r>
           </w:p>
           <w:p>
@@ -4646,15 +4515,7 @@
               <w:contextualSpacing/>
             </w:pPr>
             <w:r>
-              <w:t xml:space="preserve">          RX packets</w:t>
-            </w:r>
-            <w:proofErr w:type="gramStart"/>
-            <w:r>
-              <w:t>:8</w:t>
-            </w:r>
-            <w:proofErr w:type="gramEnd"/>
-            <w:r>
-              <w:t xml:space="preserve"> errors:0 dropped:0 overruns:0 frame:0</w:t>
+              <w:t xml:space="preserve">          RX packets:8 errors:0 dropped:0 overruns:0 frame:0</w:t>
             </w:r>
           </w:p>
           <w:p>
@@ -4664,15 +4525,7 @@
               <w:contextualSpacing/>
             </w:pPr>
             <w:r>
-              <w:t xml:space="preserve">          TX packets</w:t>
-            </w:r>
-            <w:proofErr w:type="gramStart"/>
-            <w:r>
-              <w:t>:8</w:t>
-            </w:r>
-            <w:proofErr w:type="gramEnd"/>
-            <w:r>
-              <w:t xml:space="preserve"> errors:0 dropped:0 overruns:0 carrier:0</w:t>
+              <w:t xml:space="preserve">          TX packets:8 errors:0 dropped:0 overruns:0 carrier:0</w:t>
             </w:r>
           </w:p>
           <w:p>
@@ -4682,15 +4535,7 @@
               <w:contextualSpacing/>
             </w:pPr>
             <w:r>
-              <w:t xml:space="preserve">          </w:t>
-            </w:r>
-            <w:proofErr w:type="gramStart"/>
-            <w:r>
-              <w:t>collisions:</w:t>
-            </w:r>
-            <w:proofErr w:type="gramEnd"/>
-            <w:r>
-              <w:t xml:space="preserve">0 txqueuelen:0 </w:t>
+              <w:t xml:space="preserve">          collisions:0 txqueuelen:0 </w:t>
             </w:r>
           </w:p>
           <w:p>
@@ -4724,21 +4569,10 @@
         <w:rPr>
           <w:rStyle w:val="CodeChar"/>
         </w:rPr>
-        <w:t>inet addr</w:t>
-      </w:r>
-      <w:proofErr w:type="gramStart"/>
-      <w:r>
-        <w:rPr>
-          <w:rStyle w:val="CodeChar"/>
-        </w:rPr>
-        <w:t>:</w:t>
-      </w:r>
-      <w:r>
-        <w:t>.</w:t>
-      </w:r>
-      <w:proofErr w:type="gramEnd"/>
-      <w:r>
-        <w:t xml:space="preserve"> In the case of this example output, the IPv4 address is </w:t>
+        <w:t>inet addr:</w:t>
+      </w:r>
+      <w:r>
+        <w:t xml:space="preserve">. In the case of this example output, the IPv4 address is </w:t>
       </w:r>
       <w:r>
         <w:rPr>
@@ -7031,10 +6865,7 @@
               <w:spacing w:before="60" w:after="60"/>
             </w:pPr>
             <w:r>
-              <w:t xml:space="preserve">sudo </w:t>
-            </w:r>
-            <w:r>
-              <w:t>c</w:t>
+              <w:t>sudo c</w:t>
             </w:r>
             <w:r>
               <w:t>at /proc/fs/lustre/mgs/MGS/live/*</w:t>
@@ -7387,10 +7218,7 @@
               <w:spacing w:before="60" w:after="60"/>
             </w:pPr>
             <w:r>
-              <w:t xml:space="preserve">sudo </w:t>
-            </w:r>
-            <w:r>
-              <w:t>umount /dev/sdb</w:t>
+              <w:t>sudo umount /dev/sdb</w:t>
             </w:r>
           </w:p>
         </w:tc>
@@ -7440,9 +7268,11 @@
           <w:szCs w:val="28"/>
         </w:rPr>
       </w:pPr>
+      <w:bookmarkStart w:id="12" w:name="_Ref415085349"/>
       <w:r>
         <w:t>Creating &amp; Mounting OST Block Device</w:t>
       </w:r>
+      <w:bookmarkEnd w:id="12"/>
     </w:p>
     <w:p>
       <w:r>
@@ -7464,134 +7294,128 @@
         <w:rPr>
           <w:b/>
         </w:rPr>
+        <w:instrText xml:space="preserve"> \* MERGEFORMAT </w:instrText>
       </w:r>
       <w:r>
         <w:rPr>
           <w:b/>
         </w:rPr>
+      </w:r>
+      <w:r>
+        <w:rPr>
+          <w:b/>
+        </w:rPr>
+        <w:fldChar w:fldCharType="separate"/>
+      </w:r>
+      <w:r>
+        <w:rPr>
+          <w:b/>
+        </w:rPr>
+        <w:t>Creating &amp; Mounting MGT/MDT Block Device</w:t>
+      </w:r>
+      <w:r>
+        <w:rPr>
+          <w:b/>
+        </w:rPr>
+        <w:fldChar w:fldCharType="end"/>
+      </w:r>
+      <w:r>
+        <w:t xml:space="preserve">. This new virtual hard disk will act as the block device for the OST associated with the OSS. Before formatting this hard disk, the static IP configuration of this OSS VM must be changed: Because the OSS VM is a copy of the MGS/MDS VM, they will have the same static IP configuration. Leaving this duplicate static IP configuration will result in an IP clash on the NAT network that both VMs are connected to. In order to resolve this </w:t>
+      </w:r>
+      <w:r>
+        <w:t xml:space="preserve">conflict, play the OSS VM and open the </w:t>
+      </w:r>
+      <w:r>
+        <w:rPr>
+          <w:rStyle w:val="CodeChar"/>
+        </w:rPr>
+        <w:t>/etc/sysconfig/network-scripts/ifcfg-eth0</w:t>
+      </w:r>
+      <w:r>
+        <w:t xml:space="preserve"> file and change the </w:t>
+      </w:r>
+      <w:r>
+        <w:rPr>
+          <w:rStyle w:val="CodeChar"/>
+        </w:rPr>
+        <w:t>IPADDR</w:t>
+      </w:r>
+      <w:r>
+        <w:t xml:space="preserve"> value to a different IP address (called </w:t>
+      </w:r>
+      <w:r>
+        <w:rPr>
+          <w:rStyle w:val="CodeChar"/>
+        </w:rPr>
+        <w:t>&lt;oss_ip&gt;</w:t>
+      </w:r>
+      <w:r>
+        <w:t xml:space="preserve"> for the remainder of this document). Save and close the file.</w:t>
+      </w:r>
+    </w:p>
+    <w:p/>
+    <w:p>
+      <w:r>
+        <w:t xml:space="preserve">Once the static IP has been changed, the IP-host mapping must also be changed. To change this mapping, open the </w:t>
+      </w:r>
+      <w:r>
+        <w:rPr>
+          <w:rStyle w:val="CodeChar"/>
+        </w:rPr>
+        <w:t>/etc/sysconfig/network</w:t>
+      </w:r>
+      <w:r>
+        <w:t xml:space="preserve"> file and change the IP address to </w:t>
+      </w:r>
+      <w:r>
+        <w:rPr>
+          <w:rStyle w:val="CodeChar"/>
+        </w:rPr>
+        <w:t>&lt;oss_ip&gt;</w:t>
+      </w:r>
+      <w:r>
+        <w:t xml:space="preserve"> for </w:t>
+      </w:r>
+      <w:r>
+        <w:t xml:space="preserve">the </w:t>
+      </w:r>
+      <w:r>
+        <w:rPr>
+          <w:rStyle w:val="CodeChar"/>
+        </w:rPr>
+        <w:t>lustre-vm</w:t>
+      </w:r>
+      <w:r>
+        <w:t xml:space="preserve"> host name</w:t>
+      </w:r>
+      <w:r>
+        <w:t>.</w:t>
+      </w:r>
+      <w:r>
+        <w:t xml:space="preserve"> Save and close this file. In order for these changes to take effect, restart the OSS VM. Note that through the remainder of this document, the static IP address of the MGS/MDS VM (the unchanged IP address originally established for the server VM, called &lt;chosen_ip&gt; in section </w:t>
+      </w:r>
+      <w:r>
+        <w:rPr>
+          <w:b/>
+        </w:rPr>
+        <w:fldChar w:fldCharType="begin"/>
+      </w:r>
+      <w:r>
+        <w:rPr>
+          <w:b/>
+        </w:rPr>
+        <w:instrText xml:space="preserve"> REF _Ref414992490 \h </w:instrText>
+      </w:r>
+      <w:r>
+        <w:rPr>
+          <w:b/>
+        </w:rPr>
         <w:instrText xml:space="preserve"> \* MERGEFORMAT </w:instrText>
       </w:r>
       <w:r>
         <w:rPr>
           <w:b/>
         </w:rPr>
-        <w:fldChar w:fldCharType="separate"/>
-      </w:r>
-      <w:r>
-        <w:rPr>
-          <w:b/>
-        </w:rPr>
-        <w:t>Creating &amp; Mounting MGT/MDT Block Device</w:t>
-      </w:r>
-      <w:r>
-        <w:rPr>
-          <w:b/>
-        </w:rPr>
-        <w:fldChar w:fldCharType="end"/>
-      </w:r>
-      <w:r>
-        <w:t xml:space="preserve">. This new virtual hard disk will act as the block device for the OST associated with the OSS. Before formatting this hard disk, the static IP configuration of this OSS VM must be changed: Because the OSS VM is a copy of the MGS/MDS VM, they will have the same static IP configuration. Leaving this duplicate static IP configuration will result in an IP clash on the NAT network that both VMs are connected to. In order to resolve this </w:t>
-      </w:r>
-      <w:r>
-        <w:t xml:space="preserve">conflict, play the OSS VM and open the </w:t>
-      </w:r>
-      <w:r>
-        <w:rPr>
-          <w:rStyle w:val="CodeChar"/>
-        </w:rPr>
-        <w:t>/etc/sysconfig/network-scripts/ifcfg-eth0</w:t>
-      </w:r>
-      <w:r>
-        <w:t xml:space="preserve"> file and change the </w:t>
-      </w:r>
-      <w:r>
-        <w:rPr>
-          <w:rStyle w:val="CodeChar"/>
-        </w:rPr>
-        <w:t>IPADDR</w:t>
-      </w:r>
-      <w:r>
-        <w:t xml:space="preserve"> value to a different IP address (called </w:t>
-      </w:r>
-      <w:r>
-        <w:rPr>
-          <w:rStyle w:val="CodeChar"/>
-        </w:rPr>
-        <w:t>&lt;oss_ip&gt;</w:t>
-      </w:r>
-      <w:r>
-        <w:t xml:space="preserve"> for the remainder of this document). Save and close the file.</w:t>
-      </w:r>
-    </w:p>
-    <w:p/>
-    <w:p>
-      <w:r>
-        <w:t xml:space="preserve">Once the static IP has been changed, the IP-host mapping must also be changed. To change this mapping, open the </w:t>
-      </w:r>
-      <w:r>
-        <w:rPr>
-          <w:rStyle w:val="CodeChar"/>
-        </w:rPr>
-        <w:t>/etc/sysconfig/network</w:t>
-      </w:r>
-      <w:r>
-        <w:t xml:space="preserve"> file and change the IP address to </w:t>
-      </w:r>
-      <w:r>
-        <w:rPr>
-          <w:rStyle w:val="CodeChar"/>
-        </w:rPr>
-        <w:t>&lt;oss_ip&gt;</w:t>
-      </w:r>
-      <w:r>
-        <w:t xml:space="preserve"> for </w:t>
-      </w:r>
-      <w:r>
-        <w:t xml:space="preserve">the </w:t>
-      </w:r>
-      <w:r>
-        <w:rPr>
-          <w:rStyle w:val="CodeChar"/>
-        </w:rPr>
-        <w:t>lustre-vm</w:t>
-      </w:r>
-      <w:r>
-        <w:t xml:space="preserve"> host name</w:t>
-      </w:r>
-      <w:r>
-        <w:t>.</w:t>
-      </w:r>
-      <w:r>
-        <w:t xml:space="preserve"> Save and close this file. In order for these changes to take effect, restart the OSS VM. Note that through the remainder of this document, the static IP address of the MGS/MDS VM (the unchanged IP address originally established for the server VM, called </w:t>
-      </w:r>
-      <w:r>
-        <w:t>&lt;chosen_ip&gt;</w:t>
-      </w:r>
-      <w:r>
-        <w:t xml:space="preserve"> in section </w:t>
-      </w:r>
-      <w:r>
-        <w:rPr>
-          <w:b/>
-        </w:rPr>
-        <w:fldChar w:fldCharType="begin"/>
-      </w:r>
-      <w:r>
-        <w:rPr>
-          <w:b/>
-        </w:rPr>
-        <w:instrText xml:space="preserve"> REF _Ref414992490 \h </w:instrText>
-      </w:r>
-      <w:r>
-        <w:rPr>
-          <w:b/>
-        </w:rPr>
-      </w:r>
-      <w:r>
-        <w:rPr>
-          <w:b/>
-        </w:rPr>
-        <w:instrText xml:space="preserve"> \* MERGEFORMAT </w:instrText>
       </w:r>
       <w:r>
         <w:rPr>
@@ -7796,10 +7620,7 @@
               <w:spacing w:before="60" w:after="60"/>
             </w:pPr>
             <w:r>
-              <w:t>sudo mkdir -p /mnt/</w:t>
-            </w:r>
-            <w:r>
-              <w:t>ost0</w:t>
+              <w:t>sudo mkdir -p /mnt/ost0</w:t>
             </w:r>
           </w:p>
         </w:tc>
@@ -7835,10 +7656,7 @@
               <w:spacing w:before="60" w:after="60"/>
             </w:pPr>
             <w:r>
-              <w:t>sudo mount -t lustre /dev/sdb /mnt/</w:t>
-            </w:r>
-            <w:r>
-              <w:t>ost0</w:t>
+              <w:t>sudo mount -t lustre /dev/sdb /mnt/ost0</w:t>
             </w:r>
           </w:p>
         </w:tc>
@@ -7877,12 +7695,12 @@
         <w:rPr>
           <w:b/>
         </w:rPr>
+        <w:instrText xml:space="preserve"> \* MERGEFORMAT </w:instrText>
       </w:r>
       <w:r>
         <w:rPr>
           <w:b/>
         </w:rPr>
-        <w:instrText xml:space="preserve"> \* MERGEFORMAT </w:instrText>
       </w:r>
       <w:r>
         <w:rPr>
@@ -8093,7 +7911,7 @@
         <w:rPr>
           <w:b/>
         </w:rPr>
-        <w:instrText xml:space="preserve"> REF _Ref367263629 \h </w:instrText>
+        <w:instrText xml:space="preserve"> REF _Ref367263629 \h  \* MERGEFORMAT </w:instrText>
       </w:r>
       <w:r>
         <w:rPr>
@@ -8104,40 +7922,25 @@
         <w:rPr>
           <w:b/>
         </w:rPr>
-        <w:instrText xml:space="preserve"> \* MERGEFORMAT </w:instrText>
+        <w:fldChar w:fldCharType="separate"/>
       </w:r>
       <w:r>
         <w:rPr>
           <w:b/>
         </w:rPr>
-        <w:fldChar w:fldCharType="separate"/>
+        <w:t>Figure 1</w:t>
       </w:r>
       <w:r>
         <w:rPr>
           <w:b/>
         </w:rPr>
-        <w:t xml:space="preserve">Figure </w:t>
-      </w:r>
-      <w:r>
-        <w:rPr>
-          <w:b/>
-        </w:rPr>
-        <w:t>1</w:t>
-      </w:r>
-      <w:r>
-        <w:rPr>
-          <w:b/>
-        </w:rPr>
         <w:fldChar w:fldCharType="end"/>
       </w:r>
       <w:r>
         <w:t>.</w:t>
       </w:r>
     </w:p>
-    <w:p>
-      <w:bookmarkStart w:id="12" w:name="_GoBack"/>
-      <w:bookmarkEnd w:id="12"/>
-    </w:p>
+    <w:p/>
     <w:p/>
     <w:p>
       <w:pPr>
@@ -8264,19 +8067,7 @@
                               <w:rPr>
                                 <w:sz w:val="18"/>
                               </w:rPr>
-                              <w:t xml:space="preserve"> </w:t>
-                            </w:r>
-                            <w:r>
-                              <w:rPr>
-                                <w:sz w:val="18"/>
-                              </w:rPr>
-                              <w:t xml:space="preserve">The OST indices are global in scope and are therefore sequential, even when associated with different OSSs, while the device locations of the OSTs are local to each OSS, and therefore </w:t>
-                            </w:r>
-                            <w:r>
-                              <w:rPr>
-                                <w:sz w:val="18"/>
-                              </w:rPr>
-                              <w:t>are sequential only within the scope of each OSS.</w:t>
+                              <w:t xml:space="preserve"> The OST indices are global in scope and are therefore sequential, even when associated with different OSSs, while the device locations of the OSTs are local to each OSS, and therefore are sequential only within the scope of each OSS.</w:t>
                             </w:r>
                           </w:p>
                         </w:txbxContent>
@@ -8369,19 +8160,7 @@
                         <w:rPr>
                           <w:sz w:val="18"/>
                         </w:rPr>
-                        <w:t xml:space="preserve"> </w:t>
-                      </w:r>
-                      <w:r>
-                        <w:rPr>
-                          <w:sz w:val="18"/>
-                        </w:rPr>
-                        <w:t xml:space="preserve">The OST indices are global in scope and are therefore sequential, even when associated with different OSSs, while the device locations of the OSTs are local to each OSS, and therefore </w:t>
-                      </w:r>
-                      <w:r>
-                        <w:rPr>
-                          <w:sz w:val="18"/>
-                        </w:rPr>
-                        <w:t>are sequential only within the scope of each OSS.</w:t>
+                        <w:t xml:space="preserve"> The OST indices are global in scope and are therefore sequential, even when associated with different OSSs, while the device locations of the OSTs are local to each OSS, and therefore are sequential only within the scope of each OSS.</w:t>
                       </w:r>
                     </w:p>
                   </w:txbxContent>
@@ -8470,6 +8249,12 @@
       </w:pPr>
     </w:p>
     <w:p>
+      <w:r>
+        <w:t>In general, the f capacity of a Lustre file system is equal to the aggregate storage provided by each of the OSTs in the file system. Therefore, if more storage space is needed, it is advised that more OSTs are created, rather than increasing the size of the existing OSTs.</w:t>
+      </w:r>
+    </w:p>
+    <w:p/>
+    <w:p>
       <w:pPr>
         <w:rPr>
           <w:sz w:val="22"/>
@@ -8477,7 +8262,57 @@
         </w:rPr>
       </w:pPr>
       <w:r>
-        <w:t>In general, the f capacity of a Lustre file system is equal to the aggregate storage provided by each of the OSTs in the file system. Therefore, if more storage space is needed, it is advised that more OSTs are created, rather than increasing the size of the existing OSTs.</w:t>
+        <w:t xml:space="preserve">At this point in the installation process, an unresolved issue was discovered. Due to the nature of the issue, the OSTs associated with the OSS were unable to mount, and therefore, the server-side portion of the Lustre file system could not be constructed. The nature of this issue, as well as the approaches taken thus far to resolve the issue is document in the </w:t>
+      </w:r>
+      <w:r>
+        <w:rPr>
+          <w:b/>
+        </w:rPr>
+        <w:fldChar w:fldCharType="begin"/>
+      </w:r>
+      <w:r>
+        <w:rPr>
+          <w:b/>
+        </w:rPr>
+        <w:instrText xml:space="preserve"> REF _Ref415084885 \h </w:instrText>
+      </w:r>
+      <w:r>
+        <w:rPr>
+          <w:b/>
+        </w:rPr>
+      </w:r>
+      <w:r>
+        <w:rPr>
+          <w:b/>
+        </w:rPr>
+        <w:instrText xml:space="preserve"> \* MERGEFORMAT </w:instrText>
+      </w:r>
+      <w:r>
+        <w:rPr>
+          <w:b/>
+        </w:rPr>
+        <w:fldChar w:fldCharType="separate"/>
+      </w:r>
+      <w:r>
+        <w:rPr>
+          <w:b/>
+        </w:rPr>
+        <w:t>Failure to Connect OSS to MGS/MDS Node</w:t>
+      </w:r>
+      <w:r>
+        <w:rPr>
+          <w:b/>
+        </w:rPr>
+        <w:fldChar w:fldCharType="end"/>
+      </w:r>
+      <w:r>
+        <w:rPr>
+          <w:b/>
+        </w:rPr>
+        <w:t xml:space="preserve"> </w:t>
+      </w:r>
+      <w:r>
+        <w:t xml:space="preserve">section of this document. </w:t>
       </w:r>
       <w:r>
         <w:br w:type="page"/>
@@ -8574,26 +8409,2574 @@
       <w:pPr>
         <w:pStyle w:val="Heading2"/>
       </w:pPr>
+      <w:bookmarkStart w:id="15" w:name="_Ref415084885"/>
       <w:r>
         <w:t>Failure to Connect OSS to MGS/MDS Node</w:t>
       </w:r>
+      <w:bookmarkEnd w:id="15"/>
+    </w:p>
+    <w:p>
+      <w:r>
+        <w:t xml:space="preserve">Upon completion of the steps outlined in the </w:t>
+      </w:r>
+      <w:r>
+        <w:rPr>
+          <w:b/>
+        </w:rPr>
+        <w:fldChar w:fldCharType="begin"/>
+      </w:r>
+      <w:r>
+        <w:rPr>
+          <w:b/>
+        </w:rPr>
+        <w:instrText xml:space="preserve"> REF _Ref415085349 \h </w:instrText>
+      </w:r>
+      <w:r>
+        <w:rPr>
+          <w:b/>
+        </w:rPr>
+      </w:r>
+      <w:r>
+        <w:rPr>
+          <w:b/>
+        </w:rPr>
+        <w:instrText xml:space="preserve"> \* MERGEFORMAT </w:instrText>
+      </w:r>
+      <w:r>
+        <w:rPr>
+          <w:b/>
+        </w:rPr>
+        <w:fldChar w:fldCharType="separate"/>
+      </w:r>
+      <w:r>
+        <w:rPr>
+          <w:b/>
+        </w:rPr>
+        <w:t>Creating &amp; Mounting OST Block Device</w:t>
+      </w:r>
+      <w:r>
+        <w:rPr>
+          <w:b/>
+        </w:rPr>
+        <w:fldChar w:fldCharType="end"/>
+      </w:r>
+      <w:r>
+        <w:t xml:space="preserve"> section of this document, the singular OST device of the OSS failed to mount to the OSS. Upon completion of the mount command, the following error was received through the command line,</w:t>
+      </w:r>
     </w:p>
     <w:p/>
-    <w:p>
-      <w:pPr>
-        <w:spacing w:after="200" w:line="276" w:lineRule="auto"/>
-        <w:contextualSpacing w:val="0"/>
-        <w:rPr>
-          <w:rFonts w:ascii="Arial" w:eastAsiaTheme="majorEastAsia" w:hAnsi="Arial" w:cstheme="majorBidi"/>
-          <w:b/>
-          <w:bCs/>
-          <w:sz w:val="22"/>
-          <w:szCs w:val="28"/>
-        </w:rPr>
-      </w:pPr>
-      <w:bookmarkStart w:id="15" w:name="_Ref367954068"/>
-      <w:bookmarkStart w:id="16" w:name="_Ref367954103"/>
-      <w:bookmarkStart w:id="17" w:name="_Toc414985591"/>
+    <w:tbl>
+      <w:tblPr>
+        <w:tblStyle w:val="TableGrid"/>
+        <w:tblW w:w="0" w:type="auto"/>
+        <w:tblInd w:w="468" w:type="dxa"/>
+        <w:tblBorders>
+          <w:top w:val="none" w:sz="0" w:space="0" w:color="auto"/>
+          <w:left w:val="none" w:sz="0" w:space="0" w:color="auto"/>
+          <w:bottom w:val="none" w:sz="0" w:space="0" w:color="auto"/>
+          <w:right w:val="none" w:sz="0" w:space="0" w:color="auto"/>
+          <w:insideH w:val="none" w:sz="0" w:space="0" w:color="auto"/>
+          <w:insideV w:val="none" w:sz="0" w:space="0" w:color="auto"/>
+        </w:tblBorders>
+        <w:tblCellMar>
+          <w:top w:w="29" w:type="dxa"/>
+          <w:left w:w="187" w:type="dxa"/>
+          <w:bottom w:w="29" w:type="dxa"/>
+          <w:right w:w="115" w:type="dxa"/>
+        </w:tblCellMar>
+        <w:tblLook w:val="04A0" w:firstRow="1" w:lastRow="0" w:firstColumn="1" w:lastColumn="0" w:noHBand="0" w:noVBand="1"/>
+      </w:tblPr>
+      <w:tblGrid>
+        <w:gridCol w:w="8862"/>
+      </w:tblGrid>
+      <w:tr>
+        <w:tc>
+          <w:tcPr>
+            <w:tcW w:w="9108" w:type="dxa"/>
+            <w:tcBorders>
+              <w:left w:val="single" w:sz="24" w:space="0" w:color="BFBFBF" w:themeColor="background1" w:themeShade="BF"/>
+            </w:tcBorders>
+            <w:shd w:val="clear" w:color="auto" w:fill="F2F2F2" w:themeFill="background1" w:themeFillShade="F2"/>
+          </w:tcPr>
+          <w:p>
+            <w:pPr>
+              <w:pStyle w:val="Code"/>
+              <w:spacing w:before="60" w:after="60"/>
+            </w:pPr>
+            <w:r>
+              <w:t>mount.lustre: mount /dev/sdb at /mnt/ost0 failed: Input/output error</w:t>
+            </w:r>
+          </w:p>
+          <w:p>
+            <w:pPr>
+              <w:pStyle w:val="Code"/>
+              <w:spacing w:before="60" w:after="60"/>
+              <w:contextualSpacing/>
+            </w:pPr>
+            <w:r>
+              <w:t>Is the MGS running?</w:t>
+            </w:r>
+          </w:p>
+        </w:tc>
+      </w:tr>
+    </w:tbl>
+    <w:p/>
+    <w:p>
+      <w:bookmarkStart w:id="16" w:name="_Ref367954068"/>
+      <w:bookmarkStart w:id="17" w:name="_Ref367954103"/>
+      <w:bookmarkStart w:id="18" w:name="_Toc414985591"/>
+      <w:r>
+        <w:t xml:space="preserve">where </w:t>
+      </w:r>
+      <w:r>
+        <w:rPr>
+          <w:rStyle w:val="CodeChar"/>
+        </w:rPr>
+        <w:t>/dev/sdb</w:t>
+      </w:r>
+      <w:r>
+        <w:t xml:space="preserve"> is the location of the OST block device on the OSS and </w:t>
+      </w:r>
+      <w:r>
+        <w:rPr>
+          <w:rStyle w:val="CodeChar"/>
+        </w:rPr>
+        <w:t>/mnt/ost0</w:t>
+      </w:r>
+      <w:r>
+        <w:t xml:space="preserve"> is the mount point for the formatted OST block device. In order to remove the possibility of network connection errors as a possible solution, the </w:t>
+      </w:r>
+      <w:r>
+        <w:rPr>
+          <w:rStyle w:val="CodeChar"/>
+        </w:rPr>
+        <w:t>ping</w:t>
+      </w:r>
+      <w:r>
+        <w:t xml:space="preserve"> command was issued from the OSS VM to the MGS/MDS VM, and vice versa; both resulted in a successful ping, with relatively low latency (less than </w:t>
+      </w:r>
+      <m:oMath>
+        <m:r>
+          <w:rPr>
+            <w:rFonts w:ascii="Cambria Math" w:hAnsi="Cambria Math"/>
+          </w:rPr>
+          <m:t>1 ms</m:t>
+        </m:r>
+      </m:oMath>
+      <w:r>
+        <w:t xml:space="preserve">). The results of the </w:t>
+      </w:r>
+      <w:r>
+        <w:rPr>
+          <w:rStyle w:val="CodeChar"/>
+        </w:rPr>
+        <w:t>ping</w:t>
+      </w:r>
+      <w:r>
+        <w:t xml:space="preserve"> command from the OSS VM to the MGS/MDS VM </w:t>
+      </w:r>
+      <w:r>
+        <w:t>were</w:t>
+      </w:r>
+    </w:p>
+    <w:p/>
+    <w:tbl>
+      <w:tblPr>
+        <w:tblStyle w:val="TableGrid"/>
+        <w:tblW w:w="0" w:type="auto"/>
+        <w:tblInd w:w="468" w:type="dxa"/>
+        <w:tblBorders>
+          <w:top w:val="none" w:sz="0" w:space="0" w:color="auto"/>
+          <w:left w:val="none" w:sz="0" w:space="0" w:color="auto"/>
+          <w:bottom w:val="none" w:sz="0" w:space="0" w:color="auto"/>
+          <w:right w:val="none" w:sz="0" w:space="0" w:color="auto"/>
+          <w:insideH w:val="none" w:sz="0" w:space="0" w:color="auto"/>
+          <w:insideV w:val="none" w:sz="0" w:space="0" w:color="auto"/>
+        </w:tblBorders>
+        <w:tblCellMar>
+          <w:top w:w="29" w:type="dxa"/>
+          <w:left w:w="187" w:type="dxa"/>
+          <w:bottom w:w="29" w:type="dxa"/>
+          <w:right w:w="115" w:type="dxa"/>
+        </w:tblCellMar>
+        <w:tblLook w:val="04A0" w:firstRow="1" w:lastRow="0" w:firstColumn="1" w:lastColumn="0" w:noHBand="0" w:noVBand="1"/>
+      </w:tblPr>
+      <w:tblGrid>
+        <w:gridCol w:w="8862"/>
+      </w:tblGrid>
+      <w:tr>
+        <w:tc>
+          <w:tcPr>
+            <w:tcW w:w="9108" w:type="dxa"/>
+            <w:tcBorders>
+              <w:left w:val="single" w:sz="24" w:space="0" w:color="BFBFBF" w:themeColor="background1" w:themeShade="BF"/>
+            </w:tcBorders>
+            <w:shd w:val="clear" w:color="auto" w:fill="F2F2F2" w:themeFill="background1" w:themeFillShade="F2"/>
+          </w:tcPr>
+          <w:p>
+            <w:pPr>
+              <w:pStyle w:val="Code"/>
+              <w:spacing w:before="60" w:after="60"/>
+            </w:pPr>
+            <w:r>
+              <w:t>PING 192.168.44.130 (192.168.44.130) 56(84) bytes of data.</w:t>
+            </w:r>
+          </w:p>
+          <w:p>
+            <w:pPr>
+              <w:pStyle w:val="Code"/>
+              <w:spacing w:before="60" w:after="60"/>
+            </w:pPr>
+            <w:r>
+              <w:t>64 bytes from 192.168.44.130: icmp_seq=1 ttl=64 time=0.582 ms</w:t>
+            </w:r>
+          </w:p>
+          <w:p>
+            <w:pPr>
+              <w:pStyle w:val="Code"/>
+              <w:spacing w:before="60" w:after="60"/>
+            </w:pPr>
+            <w:r>
+              <w:t>64 bytes from 192.168.44.130: icmp_seq=2 ttl=64 time=0.771 ms</w:t>
+            </w:r>
+          </w:p>
+          <w:p>
+            <w:pPr>
+              <w:pStyle w:val="Code"/>
+              <w:spacing w:before="60" w:after="60"/>
+            </w:pPr>
+            <w:r>
+              <w:t>64 bytes from 192.168.44.130: icmp_seq=3 ttl=64 time=0.183 ms</w:t>
+            </w:r>
+          </w:p>
+          <w:p>
+            <w:pPr>
+              <w:pStyle w:val="Code"/>
+              <w:spacing w:before="60" w:after="60"/>
+            </w:pPr>
+            <w:r>
+              <w:t>^C</w:t>
+            </w:r>
+          </w:p>
+          <w:p>
+            <w:pPr>
+              <w:pStyle w:val="Code"/>
+              <w:spacing w:before="60" w:after="60"/>
+            </w:pPr>
+            <w:r>
+              <w:t>--- 192.168.44.130 ping statistics ---</w:t>
+            </w:r>
+          </w:p>
+          <w:p>
+            <w:pPr>
+              <w:pStyle w:val="Code"/>
+              <w:spacing w:before="60" w:after="60"/>
+            </w:pPr>
+            <w:r>
+              <w:t>3 packets transmitted, 3 received, 0% packet loss, time 2749ms</w:t>
+            </w:r>
+          </w:p>
+          <w:p>
+            <w:pPr>
+              <w:pStyle w:val="Code"/>
+              <w:spacing w:before="60" w:after="60"/>
+              <w:contextualSpacing/>
+            </w:pPr>
+            <w:r>
+              <w:t>rtt min/avg/max/mdev = 0.183/0.512/0.771/0.245 ms</w:t>
+            </w:r>
+          </w:p>
+        </w:tc>
+      </w:tr>
+    </w:tbl>
+    <w:p/>
+    <w:p>
+      <w:r>
+        <w:t xml:space="preserve">Note that </w:t>
+      </w:r>
+      <w:r>
+        <w:rPr>
+          <w:rStyle w:val="CodeChar"/>
+        </w:rPr>
+        <w:t>192.168.44.130</w:t>
+      </w:r>
+      <w:r>
+        <w:t xml:space="preserve"> is the static IP address of the MGS/MDS VM. Likewise, the output received by executing the </w:t>
+      </w:r>
+      <w:r>
+        <w:rPr>
+          <w:rStyle w:val="CodeChar"/>
+        </w:rPr>
+        <w:t>ping</w:t>
+      </w:r>
+      <w:r>
+        <w:t xml:space="preserve"> command from the MGS/MDS VM, with the OSS VM as the target, </w:t>
+      </w:r>
+      <w:r>
+        <w:t>was</w:t>
+      </w:r>
+    </w:p>
+    <w:p/>
+    <w:tbl>
+      <w:tblPr>
+        <w:tblStyle w:val="TableGrid"/>
+        <w:tblW w:w="0" w:type="auto"/>
+        <w:tblInd w:w="468" w:type="dxa"/>
+        <w:tblBorders>
+          <w:top w:val="none" w:sz="0" w:space="0" w:color="auto"/>
+          <w:left w:val="none" w:sz="0" w:space="0" w:color="auto"/>
+          <w:bottom w:val="none" w:sz="0" w:space="0" w:color="auto"/>
+          <w:right w:val="none" w:sz="0" w:space="0" w:color="auto"/>
+          <w:insideH w:val="none" w:sz="0" w:space="0" w:color="auto"/>
+          <w:insideV w:val="none" w:sz="0" w:space="0" w:color="auto"/>
+        </w:tblBorders>
+        <w:tblCellMar>
+          <w:top w:w="29" w:type="dxa"/>
+          <w:left w:w="187" w:type="dxa"/>
+          <w:bottom w:w="29" w:type="dxa"/>
+          <w:right w:w="115" w:type="dxa"/>
+        </w:tblCellMar>
+        <w:tblLook w:val="04A0" w:firstRow="1" w:lastRow="0" w:firstColumn="1" w:lastColumn="0" w:noHBand="0" w:noVBand="1"/>
+      </w:tblPr>
+      <w:tblGrid>
+        <w:gridCol w:w="8862"/>
+      </w:tblGrid>
+      <w:tr>
+        <w:tc>
+          <w:tcPr>
+            <w:tcW w:w="9108" w:type="dxa"/>
+            <w:tcBorders>
+              <w:left w:val="single" w:sz="24" w:space="0" w:color="BFBFBF" w:themeColor="background1" w:themeShade="BF"/>
+            </w:tcBorders>
+            <w:shd w:val="clear" w:color="auto" w:fill="F2F2F2" w:themeFill="background1" w:themeFillShade="F2"/>
+          </w:tcPr>
+          <w:p>
+            <w:pPr>
+              <w:pStyle w:val="Code"/>
+              <w:spacing w:before="60" w:after="60"/>
+            </w:pPr>
+            <w:r>
+              <w:t>PING 192.168.44.200 (192.168.44.200) 56(84) bytes of data.</w:t>
+            </w:r>
+          </w:p>
+          <w:p>
+            <w:pPr>
+              <w:pStyle w:val="Code"/>
+              <w:spacing w:before="60" w:after="60"/>
+            </w:pPr>
+            <w:r>
+              <w:t>64 bytes from 192.168.44.200: icmp_seq=1 ttl=64 time=0.211 ms</w:t>
+            </w:r>
+          </w:p>
+          <w:p>
+            <w:pPr>
+              <w:pStyle w:val="Code"/>
+              <w:spacing w:before="60" w:after="60"/>
+            </w:pPr>
+            <w:r>
+              <w:t>64 bytes from 192.168.44.200: icmp_seq=2 ttl=64 time=0.803 ms</w:t>
+            </w:r>
+          </w:p>
+          <w:p>
+            <w:pPr>
+              <w:pStyle w:val="Code"/>
+              <w:spacing w:before="60" w:after="60"/>
+            </w:pPr>
+            <w:r>
+              <w:t>64 bytes from 192.168.44.200: icmp_seq=3 ttl=64 time=0.304 ms</w:t>
+            </w:r>
+          </w:p>
+          <w:p>
+            <w:pPr>
+              <w:pStyle w:val="Code"/>
+              <w:spacing w:before="60" w:after="60"/>
+            </w:pPr>
+            <w:r>
+              <w:t>^C</w:t>
+            </w:r>
+          </w:p>
+          <w:p>
+            <w:pPr>
+              <w:pStyle w:val="Code"/>
+              <w:spacing w:before="60" w:after="60"/>
+            </w:pPr>
+            <w:r>
+              <w:t>--- 192.168.44.200 ping statistics ---</w:t>
+            </w:r>
+          </w:p>
+          <w:p>
+            <w:pPr>
+              <w:pStyle w:val="Code"/>
+              <w:spacing w:before="60" w:after="60"/>
+            </w:pPr>
+            <w:r>
+              <w:t>3 packets transmitted, 3 received, 0% packet loss, time 2343ms</w:t>
+            </w:r>
+          </w:p>
+          <w:p>
+            <w:pPr>
+              <w:pStyle w:val="Code"/>
+              <w:spacing w:before="60" w:after="60"/>
+              <w:contextualSpacing/>
+            </w:pPr>
+            <w:r>
+              <w:t>rtt min/avg/max/mdev = 0.211/0.439/0.803/0.260 ms</w:t>
+            </w:r>
+          </w:p>
+        </w:tc>
+      </w:tr>
+    </w:tbl>
+    <w:p/>
+    <w:p>
+      <w:r>
+        <w:t xml:space="preserve">Likewise note that </w:t>
+      </w:r>
+      <w:r>
+        <w:rPr>
+          <w:rStyle w:val="CodeChar"/>
+        </w:rPr>
+        <w:t>192.168.44.200</w:t>
+      </w:r>
+      <w:r>
+        <w:t xml:space="preserve"> is the static IP address of the OSS VM. Based on the output of the two ping commands</w:t>
+      </w:r>
+      <w:r>
+        <w:t>, it is clear that there was</w:t>
+      </w:r>
+      <w:r>
+        <w:t xml:space="preserve"> a network connection between the two machines (using a NAT network, as established through VMWare Player).</w:t>
+      </w:r>
+      <w:r>
+        <w:t xml:space="preserve"> In order to check if the MGS was indeed running on the MGS/MDS VM, the mounted targets in the Lustre cluster were displayed using the following command:</w:t>
+      </w:r>
+    </w:p>
+    <w:p/>
+    <w:tbl>
+      <w:tblPr>
+        <w:tblStyle w:val="TableGrid"/>
+        <w:tblW w:w="0" w:type="auto"/>
+        <w:tblInd w:w="468" w:type="dxa"/>
+        <w:tblBorders>
+          <w:top w:val="none" w:sz="0" w:space="0" w:color="auto"/>
+          <w:left w:val="none" w:sz="0" w:space="0" w:color="auto"/>
+          <w:bottom w:val="none" w:sz="0" w:space="0" w:color="auto"/>
+          <w:right w:val="none" w:sz="0" w:space="0" w:color="auto"/>
+          <w:insideH w:val="none" w:sz="0" w:space="0" w:color="auto"/>
+          <w:insideV w:val="none" w:sz="0" w:space="0" w:color="auto"/>
+        </w:tblBorders>
+        <w:tblCellMar>
+          <w:top w:w="29" w:type="dxa"/>
+          <w:left w:w="187" w:type="dxa"/>
+          <w:bottom w:w="29" w:type="dxa"/>
+          <w:right w:w="115" w:type="dxa"/>
+        </w:tblCellMar>
+        <w:tblLook w:val="04A0" w:firstRow="1" w:lastRow="0" w:firstColumn="1" w:lastColumn="0" w:noHBand="0" w:noVBand="1"/>
+      </w:tblPr>
+      <w:tblGrid>
+        <w:gridCol w:w="446"/>
+        <w:gridCol w:w="8416"/>
+      </w:tblGrid>
+      <w:tr>
+        <w:tc>
+          <w:tcPr>
+            <w:tcW w:w="446" w:type="dxa"/>
+            <w:tcBorders>
+              <w:left w:val="single" w:sz="24" w:space="0" w:color="BFBFBF" w:themeColor="background1" w:themeShade="BF"/>
+            </w:tcBorders>
+            <w:shd w:val="clear" w:color="auto" w:fill="F2F2F2" w:themeFill="background1" w:themeFillShade="F2"/>
+          </w:tcPr>
+          <w:p>
+            <w:pPr>
+              <w:spacing w:before="60" w:after="60"/>
+              <w:contextualSpacing w:val="0"/>
+              <w:rPr>
+                <w:rFonts w:ascii="Consolas" w:hAnsi="Consolas"/>
+                <w:sz w:val="18"/>
+              </w:rPr>
+            </w:pPr>
+            <w:r>
+              <w:rPr>
+                <w:rFonts w:ascii="Consolas" w:hAnsi="Consolas"/>
+                <w:sz w:val="18"/>
+              </w:rPr>
+              <w:t>$</w:t>
+            </w:r>
+          </w:p>
+        </w:tc>
+        <w:tc>
+          <w:tcPr>
+            <w:tcW w:w="8416" w:type="dxa"/>
+            <w:shd w:val="clear" w:color="auto" w:fill="F2F2F2" w:themeFill="background1" w:themeFillShade="F2"/>
+          </w:tcPr>
+          <w:p>
+            <w:pPr>
+              <w:spacing w:before="60" w:after="60"/>
+              <w:contextualSpacing w:val="0"/>
+              <w:rPr>
+                <w:rFonts w:ascii="Consolas" w:hAnsi="Consolas"/>
+                <w:sz w:val="18"/>
+              </w:rPr>
+            </w:pPr>
+            <w:r>
+              <w:rPr>
+                <w:rFonts w:ascii="Consolas" w:hAnsi="Consolas"/>
+                <w:sz w:val="18"/>
+              </w:rPr>
+              <w:t xml:space="preserve">sudo </w:t>
+            </w:r>
+            <w:r>
+              <w:rPr>
+                <w:rFonts w:ascii="Consolas" w:hAnsi="Consolas"/>
+                <w:sz w:val="18"/>
+              </w:rPr>
+              <w:t>cat /proc/fs/lustre/mgs/MGS/live/*</w:t>
+            </w:r>
+          </w:p>
+        </w:tc>
+      </w:tr>
+    </w:tbl>
+    <w:p/>
+    <w:p>
+      <w:r>
+        <w:lastRenderedPageBreak/>
+        <w:t>The results of this command were:</w:t>
+      </w:r>
+    </w:p>
+    <w:p/>
+    <w:tbl>
+      <w:tblPr>
+        <w:tblStyle w:val="TableGrid"/>
+        <w:tblW w:w="0" w:type="auto"/>
+        <w:tblInd w:w="468" w:type="dxa"/>
+        <w:tblBorders>
+          <w:top w:val="none" w:sz="0" w:space="0" w:color="auto"/>
+          <w:left w:val="none" w:sz="0" w:space="0" w:color="auto"/>
+          <w:bottom w:val="none" w:sz="0" w:space="0" w:color="auto"/>
+          <w:right w:val="none" w:sz="0" w:space="0" w:color="auto"/>
+          <w:insideH w:val="none" w:sz="0" w:space="0" w:color="auto"/>
+          <w:insideV w:val="none" w:sz="0" w:space="0" w:color="auto"/>
+        </w:tblBorders>
+        <w:tblCellMar>
+          <w:top w:w="29" w:type="dxa"/>
+          <w:left w:w="187" w:type="dxa"/>
+          <w:bottom w:w="29" w:type="dxa"/>
+          <w:right w:w="115" w:type="dxa"/>
+        </w:tblCellMar>
+        <w:tblLook w:val="04A0" w:firstRow="1" w:lastRow="0" w:firstColumn="1" w:lastColumn="0" w:noHBand="0" w:noVBand="1"/>
+      </w:tblPr>
+      <w:tblGrid>
+        <w:gridCol w:w="8862"/>
+      </w:tblGrid>
+      <w:tr>
+        <w:tc>
+          <w:tcPr>
+            <w:tcW w:w="9108" w:type="dxa"/>
+            <w:tcBorders>
+              <w:left w:val="single" w:sz="24" w:space="0" w:color="BFBFBF" w:themeColor="background1" w:themeShade="BF"/>
+            </w:tcBorders>
+            <w:shd w:val="clear" w:color="auto" w:fill="F2F2F2" w:themeFill="background1" w:themeFillShade="F2"/>
+          </w:tcPr>
+          <w:p>
+            <w:pPr>
+              <w:pStyle w:val="Code"/>
+              <w:spacing w:before="60" w:after="60"/>
+            </w:pPr>
+            <w:r>
+              <w:t>fsname: lustre</w:t>
+            </w:r>
+          </w:p>
+          <w:p>
+            <w:pPr>
+              <w:pStyle w:val="Code"/>
+              <w:spacing w:before="60" w:after="60"/>
+            </w:pPr>
+            <w:r>
+              <w:t>flags: 0x20     gen: 7</w:t>
+            </w:r>
+          </w:p>
+          <w:p>
+            <w:pPr>
+              <w:pStyle w:val="Code"/>
+              <w:spacing w:before="60" w:after="60"/>
+            </w:pPr>
+            <w:r>
+              <w:t>lustre-MDT0000</w:t>
+            </w:r>
+          </w:p>
+          <w:p>
+            <w:pPr>
+              <w:pStyle w:val="Code"/>
+              <w:spacing w:before="60" w:after="60"/>
+            </w:pPr>
+          </w:p>
+          <w:p>
+            <w:pPr>
+              <w:pStyle w:val="Code"/>
+              <w:spacing w:before="60" w:after="60"/>
+            </w:pPr>
+            <w:r>
+              <w:t>Secure RPC Config Rules:</w:t>
+            </w:r>
+          </w:p>
+          <w:p>
+            <w:pPr>
+              <w:pStyle w:val="Code"/>
+              <w:spacing w:before="60" w:after="60"/>
+            </w:pPr>
+          </w:p>
+          <w:p>
+            <w:pPr>
+              <w:pStyle w:val="Code"/>
+              <w:spacing w:before="60" w:after="60"/>
+            </w:pPr>
+            <w:r>
+              <w:t>imperative_recovery_state:</w:t>
+            </w:r>
+          </w:p>
+          <w:p>
+            <w:pPr>
+              <w:pStyle w:val="Code"/>
+              <w:spacing w:before="60" w:after="60"/>
+            </w:pPr>
+            <w:r>
+              <w:t xml:space="preserve">    state: full</w:t>
+            </w:r>
+          </w:p>
+          <w:p>
+            <w:pPr>
+              <w:pStyle w:val="Code"/>
+              <w:spacing w:before="60" w:after="60"/>
+            </w:pPr>
+            <w:r>
+              <w:t xml:space="preserve">    nonir_clients: 0</w:t>
+            </w:r>
+          </w:p>
+          <w:p>
+            <w:pPr>
+              <w:pStyle w:val="Code"/>
+              <w:spacing w:before="60" w:after="60"/>
+            </w:pPr>
+            <w:r>
+              <w:t xml:space="preserve">    nidtbl_version: 3</w:t>
+            </w:r>
+          </w:p>
+          <w:p>
+            <w:pPr>
+              <w:pStyle w:val="Code"/>
+              <w:spacing w:before="60" w:after="60"/>
+            </w:pPr>
+            <w:r>
+              <w:t xml:space="preserve">    notify_duration_total: 0.000000</w:t>
+            </w:r>
+          </w:p>
+          <w:p>
+            <w:pPr>
+              <w:pStyle w:val="Code"/>
+              <w:spacing w:before="60" w:after="60"/>
+            </w:pPr>
+            <w:r>
+              <w:t xml:space="preserve">    notify_duation_max: 0.000000</w:t>
+            </w:r>
+          </w:p>
+          <w:p>
+            <w:pPr>
+              <w:pStyle w:val="Code"/>
+              <w:spacing w:before="60" w:after="60"/>
+            </w:pPr>
+            <w:r>
+              <w:t xml:space="preserve">    notify_count: 1</w:t>
+            </w:r>
+          </w:p>
+          <w:p>
+            <w:pPr>
+              <w:pStyle w:val="Code"/>
+              <w:spacing w:before="60" w:after="60"/>
+            </w:pPr>
+            <w:r>
+              <w:t>fsname: params</w:t>
+            </w:r>
+          </w:p>
+          <w:p>
+            <w:pPr>
+              <w:pStyle w:val="Code"/>
+              <w:spacing w:before="60" w:after="60"/>
+            </w:pPr>
+            <w:r>
+              <w:t>flags: 0x21     gen: 1</w:t>
+            </w:r>
+          </w:p>
+          <w:p>
+            <w:pPr>
+              <w:pStyle w:val="Code"/>
+              <w:spacing w:before="60" w:after="60"/>
+            </w:pPr>
+          </w:p>
+          <w:p>
+            <w:pPr>
+              <w:pStyle w:val="Code"/>
+              <w:spacing w:before="60" w:after="60"/>
+            </w:pPr>
+            <w:r>
+              <w:t>Secure RPC Config Rules:</w:t>
+            </w:r>
+          </w:p>
+          <w:p>
+            <w:pPr>
+              <w:pStyle w:val="Code"/>
+              <w:spacing w:before="60" w:after="60"/>
+            </w:pPr>
+          </w:p>
+          <w:p>
+            <w:pPr>
+              <w:pStyle w:val="Code"/>
+              <w:spacing w:before="60" w:after="60"/>
+            </w:pPr>
+            <w:r>
+              <w:t>imperative_recovery_state:</w:t>
+            </w:r>
+          </w:p>
+          <w:p>
+            <w:pPr>
+              <w:pStyle w:val="Code"/>
+              <w:spacing w:before="60" w:after="60"/>
+            </w:pPr>
+            <w:r>
+              <w:t xml:space="preserve">    state: full</w:t>
+            </w:r>
+          </w:p>
+          <w:p>
+            <w:pPr>
+              <w:pStyle w:val="Code"/>
+              <w:spacing w:before="60" w:after="60"/>
+            </w:pPr>
+            <w:r>
+              <w:t xml:space="preserve">    nonir_clients: 0</w:t>
+            </w:r>
+          </w:p>
+          <w:p>
+            <w:pPr>
+              <w:pStyle w:val="Code"/>
+              <w:spacing w:before="60" w:after="60"/>
+            </w:pPr>
+            <w:r>
+              <w:t xml:space="preserve">    nidtbl_version: 2</w:t>
+            </w:r>
+          </w:p>
+          <w:p>
+            <w:pPr>
+              <w:pStyle w:val="Code"/>
+              <w:spacing w:before="60" w:after="60"/>
+            </w:pPr>
+            <w:r>
+              <w:t xml:space="preserve">    notify_duration_total: 0.000000</w:t>
+            </w:r>
+          </w:p>
+          <w:p>
+            <w:pPr>
+              <w:pStyle w:val="Code"/>
+              <w:spacing w:before="60" w:after="60"/>
+            </w:pPr>
+            <w:r>
+              <w:t xml:space="preserve">    notify_duation_max: 0.000000</w:t>
+            </w:r>
+          </w:p>
+          <w:p>
+            <w:pPr>
+              <w:pStyle w:val="Code"/>
+              <w:spacing w:before="60" w:after="60"/>
+              <w:contextualSpacing/>
+            </w:pPr>
+            <w:r>
+              <w:t xml:space="preserve">    notify_count: 0</w:t>
+            </w:r>
+          </w:p>
+        </w:tc>
+      </w:tr>
+    </w:tbl>
+    <w:p/>
+    <w:p>
+      <w:r>
+        <w:t>These results show that the MDT (</w:t>
+      </w:r>
+      <w:r>
+        <w:rPr>
+          <w:rStyle w:val="CodeChar"/>
+        </w:rPr>
+        <w:t>lustre-MDT0000</w:t>
+      </w:r>
+      <w:r>
+        <w:t>) mounted successfully. A subsequent command was issued to ensure that the MGS was started</w:t>
+      </w:r>
+      <w:r>
+        <w:rPr>
+          <w:rStyle w:val="FootnoteReference"/>
+        </w:rPr>
+        <w:footnoteReference w:id="7"/>
+      </w:r>
+      <w:r>
+        <w:t>:</w:t>
+      </w:r>
+    </w:p>
+    <w:p/>
+    <w:tbl>
+      <w:tblPr>
+        <w:tblStyle w:val="TableGrid"/>
+        <w:tblW w:w="0" w:type="auto"/>
+        <w:tblInd w:w="468" w:type="dxa"/>
+        <w:tblBorders>
+          <w:top w:val="none" w:sz="0" w:space="0" w:color="auto"/>
+          <w:left w:val="none" w:sz="0" w:space="0" w:color="auto"/>
+          <w:bottom w:val="none" w:sz="0" w:space="0" w:color="auto"/>
+          <w:right w:val="none" w:sz="0" w:space="0" w:color="auto"/>
+          <w:insideH w:val="none" w:sz="0" w:space="0" w:color="auto"/>
+          <w:insideV w:val="none" w:sz="0" w:space="0" w:color="auto"/>
+        </w:tblBorders>
+        <w:tblCellMar>
+          <w:top w:w="29" w:type="dxa"/>
+          <w:left w:w="187" w:type="dxa"/>
+          <w:bottom w:w="29" w:type="dxa"/>
+          <w:right w:w="115" w:type="dxa"/>
+        </w:tblCellMar>
+        <w:tblLook w:val="04A0" w:firstRow="1" w:lastRow="0" w:firstColumn="1" w:lastColumn="0" w:noHBand="0" w:noVBand="1"/>
+      </w:tblPr>
+      <w:tblGrid>
+        <w:gridCol w:w="446"/>
+        <w:gridCol w:w="8416"/>
+      </w:tblGrid>
+      <w:tr>
+        <w:tc>
+          <w:tcPr>
+            <w:tcW w:w="446" w:type="dxa"/>
+            <w:tcBorders>
+              <w:left w:val="single" w:sz="24" w:space="0" w:color="BFBFBF" w:themeColor="background1" w:themeShade="BF"/>
+            </w:tcBorders>
+            <w:shd w:val="clear" w:color="auto" w:fill="F2F2F2" w:themeFill="background1" w:themeFillShade="F2"/>
+          </w:tcPr>
+          <w:p>
+            <w:pPr>
+              <w:spacing w:before="60" w:after="60"/>
+              <w:contextualSpacing w:val="0"/>
+              <w:rPr>
+                <w:rFonts w:ascii="Consolas" w:hAnsi="Consolas"/>
+                <w:sz w:val="18"/>
+              </w:rPr>
+            </w:pPr>
+            <w:r>
+              <w:rPr>
+                <w:rFonts w:ascii="Consolas" w:hAnsi="Consolas"/>
+                <w:sz w:val="18"/>
+              </w:rPr>
+              <w:t>$</w:t>
+            </w:r>
+          </w:p>
+        </w:tc>
+        <w:tc>
+          <w:tcPr>
+            <w:tcW w:w="8416" w:type="dxa"/>
+            <w:shd w:val="clear" w:color="auto" w:fill="F2F2F2" w:themeFill="background1" w:themeFillShade="F2"/>
+          </w:tcPr>
+          <w:p>
+            <w:pPr>
+              <w:spacing w:before="60" w:after="60"/>
+              <w:contextualSpacing w:val="0"/>
+              <w:rPr>
+                <w:rFonts w:ascii="Consolas" w:hAnsi="Consolas"/>
+                <w:sz w:val="18"/>
+              </w:rPr>
+            </w:pPr>
+            <w:r>
+              <w:rPr>
+                <w:rFonts w:ascii="Consolas" w:hAnsi="Consolas"/>
+                <w:sz w:val="18"/>
+              </w:rPr>
+              <w:t xml:space="preserve">sudo </w:t>
+            </w:r>
+            <w:r>
+              <w:rPr>
+                <w:rFonts w:ascii="Consolas" w:hAnsi="Consolas"/>
+                <w:sz w:val="18"/>
+              </w:rPr>
+              <w:t>cat /proc/fs/lustre/devices</w:t>
+            </w:r>
+          </w:p>
+        </w:tc>
+      </w:tr>
+    </w:tbl>
+    <w:p/>
+    <w:p>
+      <w:r>
+        <w:t>The results of this command were as follows:</w:t>
+      </w:r>
+    </w:p>
+    <w:p/>
+    <w:tbl>
+      <w:tblPr>
+        <w:tblStyle w:val="TableGrid"/>
+        <w:tblW w:w="0" w:type="auto"/>
+        <w:tblInd w:w="468" w:type="dxa"/>
+        <w:tblBorders>
+          <w:top w:val="none" w:sz="0" w:space="0" w:color="auto"/>
+          <w:left w:val="none" w:sz="0" w:space="0" w:color="auto"/>
+          <w:bottom w:val="none" w:sz="0" w:space="0" w:color="auto"/>
+          <w:right w:val="none" w:sz="0" w:space="0" w:color="auto"/>
+          <w:insideH w:val="none" w:sz="0" w:space="0" w:color="auto"/>
+          <w:insideV w:val="none" w:sz="0" w:space="0" w:color="auto"/>
+        </w:tblBorders>
+        <w:tblCellMar>
+          <w:top w:w="29" w:type="dxa"/>
+          <w:left w:w="187" w:type="dxa"/>
+          <w:bottom w:w="29" w:type="dxa"/>
+          <w:right w:w="115" w:type="dxa"/>
+        </w:tblCellMar>
+        <w:tblLook w:val="04A0" w:firstRow="1" w:lastRow="0" w:firstColumn="1" w:lastColumn="0" w:noHBand="0" w:noVBand="1"/>
+      </w:tblPr>
+      <w:tblGrid>
+        <w:gridCol w:w="8862"/>
+      </w:tblGrid>
+      <w:tr>
+        <w:tc>
+          <w:tcPr>
+            <w:tcW w:w="9108" w:type="dxa"/>
+            <w:tcBorders>
+              <w:left w:val="single" w:sz="24" w:space="0" w:color="BFBFBF" w:themeColor="background1" w:themeShade="BF"/>
+            </w:tcBorders>
+            <w:shd w:val="clear" w:color="auto" w:fill="F2F2F2" w:themeFill="background1" w:themeFillShade="F2"/>
+          </w:tcPr>
+          <w:p>
+            <w:pPr>
+              <w:pStyle w:val="Code"/>
+              <w:spacing w:before="60" w:after="60"/>
+            </w:pPr>
+            <w:r>
+              <w:t xml:space="preserve">  0 UP osd-ldiskfs lustre-MDT0000-osd lustre-MDT0000-osd_UUID 8</w:t>
+            </w:r>
+          </w:p>
+          <w:p>
+            <w:pPr>
+              <w:pStyle w:val="Code"/>
+              <w:spacing w:before="60" w:after="60"/>
+            </w:pPr>
+            <w:r>
+              <w:t xml:space="preserve">  1 UP mgs MGS MGS 5</w:t>
+            </w:r>
+          </w:p>
+          <w:p>
+            <w:pPr>
+              <w:pStyle w:val="Code"/>
+              <w:spacing w:before="60" w:after="60"/>
+            </w:pPr>
+            <w:r>
+              <w:t xml:space="preserve">  2 UP mgc MGC192.168.44.130@tcp 87b95ad5-7792-e71f-2b63-32b1981ee0ce 5</w:t>
+            </w:r>
+          </w:p>
+          <w:p>
+            <w:pPr>
+              <w:pStyle w:val="Code"/>
+              <w:spacing w:before="60" w:after="60"/>
+            </w:pPr>
+            <w:r>
+              <w:t xml:space="preserve">  3 UP mds MDS MDS_uuid 3</w:t>
+            </w:r>
+          </w:p>
+          <w:p>
+            <w:pPr>
+              <w:pStyle w:val="Code"/>
+              <w:spacing w:before="60" w:after="60"/>
+            </w:pPr>
+            <w:r>
+              <w:t xml:space="preserve">  4 UP lod lustre-MDT0000-mdtlov lustre-MDT0000-mdtlov_UUID 4</w:t>
+            </w:r>
+          </w:p>
+          <w:p>
+            <w:pPr>
+              <w:pStyle w:val="Code"/>
+              <w:spacing w:before="60" w:after="60"/>
+            </w:pPr>
+            <w:r>
+              <w:t xml:space="preserve">  5 UP mdt lustre-MDT0000 lustre-MDT0000_UUID 5</w:t>
+            </w:r>
+          </w:p>
+          <w:p>
+            <w:pPr>
+              <w:pStyle w:val="Code"/>
+              <w:spacing w:before="60" w:after="60"/>
+            </w:pPr>
+            <w:r>
+              <w:t xml:space="preserve">  6 UP mdd lustre-MDD0000 lustre-MDD0000_UUID 4</w:t>
+            </w:r>
+          </w:p>
+          <w:p>
+            <w:pPr>
+              <w:pStyle w:val="Code"/>
+              <w:spacing w:before="60" w:after="60"/>
+            </w:pPr>
+            <w:r>
+              <w:t xml:space="preserve">  7 UP qmt lustre-QMT0000 lustre-QMT0000_UUID 4</w:t>
+            </w:r>
+          </w:p>
+          <w:p>
+            <w:pPr>
+              <w:pStyle w:val="Code"/>
+              <w:spacing w:before="60" w:after="60"/>
+              <w:contextualSpacing/>
+            </w:pPr>
+            <w:r>
+              <w:t xml:space="preserve">  8 UP lwp lustre-MDT0000-lwp-MDT0000 lustre-MDT0000-lwp-MDT0000_UUID 5</w:t>
+            </w:r>
+          </w:p>
+        </w:tc>
+      </w:tr>
+    </w:tbl>
+    <w:p/>
+    <w:p>
+      <w:r>
+        <w:t xml:space="preserve">According to this output, the MGS is in fact running on the MGS/MDS VM. In order to test that the MGS/MDS VM could communicate through Lustre with the OSS VM, and vice versa, the </w:t>
+      </w:r>
+      <w:r>
+        <w:rPr>
+          <w:rStyle w:val="CodeChar"/>
+        </w:rPr>
+        <w:t>lctl ping</w:t>
+      </w:r>
+      <w:r>
+        <w:t xml:space="preserve"> command was executed from the OSS VM, with the MGS/MDS VM as the target:</w:t>
+      </w:r>
+    </w:p>
+    <w:p/>
+    <w:tbl>
+      <w:tblPr>
+        <w:tblStyle w:val="TableGrid"/>
+        <w:tblW w:w="0" w:type="auto"/>
+        <w:tblInd w:w="468" w:type="dxa"/>
+        <w:tblBorders>
+          <w:top w:val="none" w:sz="0" w:space="0" w:color="auto"/>
+          <w:left w:val="none" w:sz="0" w:space="0" w:color="auto"/>
+          <w:bottom w:val="none" w:sz="0" w:space="0" w:color="auto"/>
+          <w:right w:val="none" w:sz="0" w:space="0" w:color="auto"/>
+          <w:insideH w:val="none" w:sz="0" w:space="0" w:color="auto"/>
+          <w:insideV w:val="none" w:sz="0" w:space="0" w:color="auto"/>
+        </w:tblBorders>
+        <w:tblCellMar>
+          <w:top w:w="29" w:type="dxa"/>
+          <w:left w:w="187" w:type="dxa"/>
+          <w:bottom w:w="29" w:type="dxa"/>
+          <w:right w:w="115" w:type="dxa"/>
+        </w:tblCellMar>
+        <w:tblLook w:val="04A0" w:firstRow="1" w:lastRow="0" w:firstColumn="1" w:lastColumn="0" w:noHBand="0" w:noVBand="1"/>
+      </w:tblPr>
+      <w:tblGrid>
+        <w:gridCol w:w="446"/>
+        <w:gridCol w:w="8416"/>
+      </w:tblGrid>
+      <w:tr>
+        <w:tc>
+          <w:tcPr>
+            <w:tcW w:w="446" w:type="dxa"/>
+            <w:tcBorders>
+              <w:left w:val="single" w:sz="24" w:space="0" w:color="BFBFBF" w:themeColor="background1" w:themeShade="BF"/>
+            </w:tcBorders>
+            <w:shd w:val="clear" w:color="auto" w:fill="F2F2F2" w:themeFill="background1" w:themeFillShade="F2"/>
+          </w:tcPr>
+          <w:p>
+            <w:pPr>
+              <w:spacing w:before="60" w:after="60"/>
+              <w:contextualSpacing w:val="0"/>
+              <w:rPr>
+                <w:rFonts w:ascii="Consolas" w:hAnsi="Consolas"/>
+                <w:sz w:val="18"/>
+              </w:rPr>
+            </w:pPr>
+            <w:r>
+              <w:rPr>
+                <w:rFonts w:ascii="Consolas" w:hAnsi="Consolas"/>
+                <w:sz w:val="18"/>
+              </w:rPr>
+              <w:t>$</w:t>
+            </w:r>
+          </w:p>
+        </w:tc>
+        <w:tc>
+          <w:tcPr>
+            <w:tcW w:w="8416" w:type="dxa"/>
+            <w:shd w:val="clear" w:color="auto" w:fill="F2F2F2" w:themeFill="background1" w:themeFillShade="F2"/>
+          </w:tcPr>
+          <w:p>
+            <w:pPr>
+              <w:spacing w:before="60" w:after="60"/>
+              <w:contextualSpacing w:val="0"/>
+              <w:rPr>
+                <w:rFonts w:ascii="Consolas" w:hAnsi="Consolas"/>
+                <w:sz w:val="18"/>
+              </w:rPr>
+            </w:pPr>
+            <w:r>
+              <w:rPr>
+                <w:rFonts w:ascii="Consolas" w:hAnsi="Consolas"/>
+                <w:sz w:val="18"/>
+              </w:rPr>
+              <w:t xml:space="preserve">sudo </w:t>
+            </w:r>
+            <w:r>
+              <w:rPr>
+                <w:rFonts w:ascii="Consolas" w:hAnsi="Consolas"/>
+                <w:sz w:val="18"/>
+              </w:rPr>
+              <w:t>lctl ping 192.168.44.130</w:t>
+            </w:r>
+          </w:p>
+        </w:tc>
+      </w:tr>
+    </w:tbl>
+    <w:p/>
+    <w:p>
+      <w:r>
+        <w:t xml:space="preserve">Note that </w:t>
+      </w:r>
+      <w:r>
+        <w:rPr>
+          <w:rStyle w:val="CodeChar"/>
+        </w:rPr>
+        <w:t>192.168.44.130</w:t>
+      </w:r>
+      <w:r>
+        <w:t xml:space="preserve"> is the static IP address of the MGS/MDS VM. This command resulted in the following output:</w:t>
+      </w:r>
+    </w:p>
+    <w:p/>
+    <w:tbl>
+      <w:tblPr>
+        <w:tblStyle w:val="TableGrid"/>
+        <w:tblW w:w="0" w:type="auto"/>
+        <w:tblInd w:w="468" w:type="dxa"/>
+        <w:tblBorders>
+          <w:top w:val="none" w:sz="0" w:space="0" w:color="auto"/>
+          <w:left w:val="none" w:sz="0" w:space="0" w:color="auto"/>
+          <w:bottom w:val="none" w:sz="0" w:space="0" w:color="auto"/>
+          <w:right w:val="none" w:sz="0" w:space="0" w:color="auto"/>
+          <w:insideH w:val="none" w:sz="0" w:space="0" w:color="auto"/>
+          <w:insideV w:val="none" w:sz="0" w:space="0" w:color="auto"/>
+        </w:tblBorders>
+        <w:tblCellMar>
+          <w:top w:w="29" w:type="dxa"/>
+          <w:left w:w="187" w:type="dxa"/>
+          <w:bottom w:w="29" w:type="dxa"/>
+          <w:right w:w="115" w:type="dxa"/>
+        </w:tblCellMar>
+        <w:tblLook w:val="04A0" w:firstRow="1" w:lastRow="0" w:firstColumn="1" w:lastColumn="0" w:noHBand="0" w:noVBand="1"/>
+      </w:tblPr>
+      <w:tblGrid>
+        <w:gridCol w:w="8862"/>
+      </w:tblGrid>
+      <w:tr>
+        <w:tc>
+          <w:tcPr>
+            <w:tcW w:w="9108" w:type="dxa"/>
+            <w:tcBorders>
+              <w:left w:val="single" w:sz="24" w:space="0" w:color="BFBFBF" w:themeColor="background1" w:themeShade="BF"/>
+            </w:tcBorders>
+            <w:shd w:val="clear" w:color="auto" w:fill="F2F2F2" w:themeFill="background1" w:themeFillShade="F2"/>
+          </w:tcPr>
+          <w:p>
+            <w:pPr>
+              <w:pStyle w:val="Code"/>
+              <w:spacing w:before="60" w:after="60"/>
+              <w:contextualSpacing/>
+            </w:pPr>
+            <w:r>
+              <w:t>failed to ping 192.168.44.130@tcp: Input/output error</w:t>
+            </w:r>
+          </w:p>
+        </w:tc>
+      </w:tr>
+    </w:tbl>
+    <w:p/>
+    <w:p>
+      <w:r>
+        <w:t xml:space="preserve">Pinging the OSS from the MGS/MDS node using the </w:t>
+      </w:r>
+      <w:r>
+        <w:rPr>
+          <w:rStyle w:val="CodeChar"/>
+        </w:rPr>
+        <w:t>lctl ping</w:t>
+      </w:r>
+      <w:r>
+        <w:t xml:space="preserve"> command resulted in similar output:</w:t>
+      </w:r>
+    </w:p>
+    <w:p/>
+    <w:tbl>
+      <w:tblPr>
+        <w:tblStyle w:val="TableGrid"/>
+        <w:tblW w:w="0" w:type="auto"/>
+        <w:tblInd w:w="468" w:type="dxa"/>
+        <w:tblBorders>
+          <w:top w:val="none" w:sz="0" w:space="0" w:color="auto"/>
+          <w:left w:val="none" w:sz="0" w:space="0" w:color="auto"/>
+          <w:bottom w:val="none" w:sz="0" w:space="0" w:color="auto"/>
+          <w:right w:val="none" w:sz="0" w:space="0" w:color="auto"/>
+          <w:insideH w:val="none" w:sz="0" w:space="0" w:color="auto"/>
+          <w:insideV w:val="none" w:sz="0" w:space="0" w:color="auto"/>
+        </w:tblBorders>
+        <w:tblCellMar>
+          <w:top w:w="29" w:type="dxa"/>
+          <w:left w:w="187" w:type="dxa"/>
+          <w:bottom w:w="29" w:type="dxa"/>
+          <w:right w:w="115" w:type="dxa"/>
+        </w:tblCellMar>
+        <w:tblLook w:val="04A0" w:firstRow="1" w:lastRow="0" w:firstColumn="1" w:lastColumn="0" w:noHBand="0" w:noVBand="1"/>
+      </w:tblPr>
+      <w:tblGrid>
+        <w:gridCol w:w="446"/>
+        <w:gridCol w:w="8416"/>
+      </w:tblGrid>
+      <w:tr>
+        <w:tc>
+          <w:tcPr>
+            <w:tcW w:w="446" w:type="dxa"/>
+            <w:tcBorders>
+              <w:left w:val="single" w:sz="24" w:space="0" w:color="BFBFBF" w:themeColor="background1" w:themeShade="BF"/>
+            </w:tcBorders>
+            <w:shd w:val="clear" w:color="auto" w:fill="F2F2F2" w:themeFill="background1" w:themeFillShade="F2"/>
+          </w:tcPr>
+          <w:p>
+            <w:pPr>
+              <w:spacing w:before="60" w:after="60"/>
+              <w:contextualSpacing w:val="0"/>
+              <w:rPr>
+                <w:rFonts w:ascii="Consolas" w:hAnsi="Consolas"/>
+                <w:sz w:val="18"/>
+              </w:rPr>
+            </w:pPr>
+            <w:r>
+              <w:rPr>
+                <w:rFonts w:ascii="Consolas" w:hAnsi="Consolas"/>
+                <w:sz w:val="18"/>
+              </w:rPr>
+              <w:t>$</w:t>
+            </w:r>
+          </w:p>
+        </w:tc>
+        <w:tc>
+          <w:tcPr>
+            <w:tcW w:w="8416" w:type="dxa"/>
+            <w:shd w:val="clear" w:color="auto" w:fill="F2F2F2" w:themeFill="background1" w:themeFillShade="F2"/>
+          </w:tcPr>
+          <w:p>
+            <w:pPr>
+              <w:spacing w:before="60" w:after="60"/>
+              <w:contextualSpacing w:val="0"/>
+              <w:rPr>
+                <w:rFonts w:ascii="Consolas" w:hAnsi="Consolas"/>
+                <w:sz w:val="18"/>
+              </w:rPr>
+            </w:pPr>
+            <w:r>
+              <w:rPr>
+                <w:rFonts w:ascii="Consolas" w:hAnsi="Consolas"/>
+                <w:sz w:val="18"/>
+              </w:rPr>
+              <w:t>sudo lctl ping 192.168.44.</w:t>
+            </w:r>
+            <w:r>
+              <w:rPr>
+                <w:rFonts w:ascii="Consolas" w:hAnsi="Consolas"/>
+                <w:sz w:val="18"/>
+              </w:rPr>
+              <w:t>200</w:t>
+            </w:r>
+          </w:p>
+        </w:tc>
+      </w:tr>
+      <w:tr>
+        <w:tc>
+          <w:tcPr>
+            <w:tcW w:w="8862" w:type="dxa"/>
+            <w:gridSpan w:val="2"/>
+            <w:tcBorders>
+              <w:left w:val="single" w:sz="24" w:space="0" w:color="BFBFBF" w:themeColor="background1" w:themeShade="BF"/>
+            </w:tcBorders>
+            <w:shd w:val="clear" w:color="auto" w:fill="F2F2F2" w:themeFill="background1" w:themeFillShade="F2"/>
+          </w:tcPr>
+          <w:p>
+            <w:pPr>
+              <w:spacing w:before="60" w:after="60"/>
+              <w:contextualSpacing w:val="0"/>
+              <w:rPr>
+                <w:rFonts w:ascii="Consolas" w:hAnsi="Consolas"/>
+                <w:sz w:val="18"/>
+              </w:rPr>
+            </w:pPr>
+            <w:r>
+              <w:rPr>
+                <w:rFonts w:ascii="Consolas" w:hAnsi="Consolas"/>
+                <w:sz w:val="18"/>
+              </w:rPr>
+              <w:t>f</w:t>
+            </w:r>
+            <w:r>
+              <w:rPr>
+                <w:rFonts w:ascii="Consolas" w:hAnsi="Consolas"/>
+                <w:sz w:val="18"/>
+              </w:rPr>
+              <w:t>ailed to ping 192.168.44.200@tcp: Input/output error</w:t>
+            </w:r>
+          </w:p>
+        </w:tc>
+      </w:tr>
+    </w:tbl>
+    <w:p/>
+    <w:p>
+      <w:r>
+        <w:t xml:space="preserve">In order to discover any issues in the network connection between the OSS and MGS/MDS VMs, the </w:t>
+      </w:r>
+      <w:r>
+        <w:rPr>
+          <w:rStyle w:val="CodeChar"/>
+        </w:rPr>
+        <w:t>/var/log/message</w:t>
+      </w:r>
+      <w:r>
+        <w:rPr>
+          <w:rStyle w:val="CodeChar"/>
+        </w:rPr>
+        <w:t>s</w:t>
+      </w:r>
+      <w:r>
+        <w:t xml:space="preserve"> file on the OSS VM was scanned. The following pertinent output relating to the issue was found within this log file:</w:t>
+      </w:r>
+    </w:p>
+    <w:p/>
+    <w:tbl>
+      <w:tblPr>
+        <w:tblStyle w:val="TableGrid"/>
+        <w:tblW w:w="0" w:type="auto"/>
+        <w:tblInd w:w="468" w:type="dxa"/>
+        <w:tblBorders>
+          <w:top w:val="none" w:sz="0" w:space="0" w:color="auto"/>
+          <w:left w:val="none" w:sz="0" w:space="0" w:color="auto"/>
+          <w:bottom w:val="none" w:sz="0" w:space="0" w:color="auto"/>
+          <w:right w:val="none" w:sz="0" w:space="0" w:color="auto"/>
+          <w:insideH w:val="none" w:sz="0" w:space="0" w:color="auto"/>
+          <w:insideV w:val="none" w:sz="0" w:space="0" w:color="auto"/>
+        </w:tblBorders>
+        <w:tblCellMar>
+          <w:top w:w="29" w:type="dxa"/>
+          <w:left w:w="187" w:type="dxa"/>
+          <w:bottom w:w="29" w:type="dxa"/>
+          <w:right w:w="115" w:type="dxa"/>
+        </w:tblCellMar>
+        <w:tblLook w:val="04A0" w:firstRow="1" w:lastRow="0" w:firstColumn="1" w:lastColumn="0" w:noHBand="0" w:noVBand="1"/>
+      </w:tblPr>
+      <w:tblGrid>
+        <w:gridCol w:w="8862"/>
+      </w:tblGrid>
+      <w:tr>
+        <w:tc>
+          <w:tcPr>
+            <w:tcW w:w="9108" w:type="dxa"/>
+            <w:tcBorders>
+              <w:left w:val="single" w:sz="24" w:space="0" w:color="BFBFBF" w:themeColor="background1" w:themeShade="BF"/>
+            </w:tcBorders>
+            <w:shd w:val="clear" w:color="auto" w:fill="F2F2F2" w:themeFill="background1" w:themeFillShade="F2"/>
+          </w:tcPr>
+          <w:p>
+            <w:pPr>
+              <w:pStyle w:val="Code"/>
+              <w:spacing w:before="60" w:after="60"/>
+              <w:rPr>
+                <w:sz w:val="16"/>
+              </w:rPr>
+            </w:pPr>
+            <w:r>
+              <w:rPr>
+                <w:sz w:val="16"/>
+              </w:rPr>
+              <w:t xml:space="preserve">Mar 25 20:08:11 oss0 kernel: LDISKFS-fs (sdb): mounted filesystem with ordered data mode. quota=on. Opts: </w:t>
+            </w:r>
+          </w:p>
+          <w:p>
+            <w:pPr>
+              <w:pStyle w:val="Code"/>
+              <w:spacing w:before="60" w:after="60"/>
+              <w:rPr>
+                <w:sz w:val="16"/>
+              </w:rPr>
+            </w:pPr>
+            <w:r>
+              <w:rPr>
+                <w:sz w:val="16"/>
+              </w:rPr>
+              <w:t>Mar 25 20:08:16 oss0 kernel: Lustre: 2667:0:(client.c:1926:ptlrpc_expire_one_request()) @@@ Request sent has timed out for slow reply: [sent 1427339291/real 1427339291]  req@ffff880021e34c00 x1496173068157008/t0(0) o250-&gt;MGC192.168.44.130@tcp@192.168.44.130@tcp:26/25 lens 400/544 e 0 to 1 dl 1427339296 ref 1 fl Rpc:XN/0/ffffffff rc 0/-1</w:t>
+            </w:r>
+          </w:p>
+          <w:p>
+            <w:pPr>
+              <w:pStyle w:val="Code"/>
+              <w:spacing w:before="60" w:after="60"/>
+              <w:rPr>
+                <w:sz w:val="16"/>
+              </w:rPr>
+            </w:pPr>
+            <w:r>
+              <w:rPr>
+                <w:sz w:val="16"/>
+              </w:rPr>
+              <w:t>Mar 25 20:08:21 oss0 kernel: LustreError: 6084:0:(client.c:1083:ptlrpc_import_delay_req()) @@@ send limit expired   req@ffff880021e34800 x1496173068157012/t0(0) o253-&gt;MGC192.168.44.130@tcp@192.168.44.130@tcp:26/25 lens 4768/4768 e 0 to 0 dl 0 ref 2 fl Rpc:W/0/ffffffff rc 0/-1</w:t>
+            </w:r>
+          </w:p>
+          <w:p>
+            <w:pPr>
+              <w:pStyle w:val="Code"/>
+              <w:spacing w:before="60" w:after="60"/>
+              <w:rPr>
+                <w:sz w:val="16"/>
+              </w:rPr>
+            </w:pPr>
+            <w:r>
+              <w:rPr>
+                <w:sz w:val="16"/>
+              </w:rPr>
+              <w:t>Mar 25 20:08:21 oss0 kernel: LustreError: 6084:0:(obd_mount_server.c:1165:server_register_target()) lustre-OST0000: error registering with the MGS: rc = -5 (not fatal)</w:t>
+            </w:r>
+          </w:p>
+          <w:p>
+            <w:pPr>
+              <w:pStyle w:val="Code"/>
+              <w:spacing w:before="60" w:after="60"/>
+              <w:rPr>
+                <w:sz w:val="16"/>
+              </w:rPr>
+            </w:pPr>
+            <w:r>
+              <w:rPr>
+                <w:sz w:val="16"/>
+              </w:rPr>
+              <w:t>Mar 25 20:08:26 oss0 kernel: LustreError: 6084:0:(client.c:1083:ptlrpc_import_delay_req()) @@@ send limit expired   req@ffff880021e34800 x1496173068157016/t0(0) o101-&gt;MGC192.168.44.130@tcp@192.168.44.130@tcp:26/25 lens 328/344 e 0 to 0 dl 0 ref 2 fl Rpc:W/0/ffffffff rc 0/-1</w:t>
+            </w:r>
+          </w:p>
+          <w:p>
+            <w:pPr>
+              <w:pStyle w:val="Code"/>
+              <w:spacing w:before="60" w:after="60"/>
+              <w:rPr>
+                <w:sz w:val="16"/>
+              </w:rPr>
+            </w:pPr>
+            <w:r>
+              <w:rPr>
+                <w:sz w:val="16"/>
+              </w:rPr>
+              <w:t>Mar 25 20:08:31 oss0 kernel: LustreError: 6084:0:(client.c:1083:ptlrpc_import_delay_req()) @@@ send limit expired   req@ffff880021e34800 x1496173068157020/t0(0) o101-&gt;MGC192.168.44.130@tcp@192.168.44.130@tcp:26/25 lens 328/344 e 0 to 0 dl 0 ref 2 fl Rpc:W/0/ffffffff rc 0/-1</w:t>
+            </w:r>
+          </w:p>
+          <w:p>
+            <w:pPr>
+              <w:pStyle w:val="Code"/>
+              <w:spacing w:before="60" w:after="60"/>
+              <w:rPr>
+                <w:sz w:val="16"/>
+              </w:rPr>
+            </w:pPr>
+            <w:r>
+              <w:rPr>
+                <w:sz w:val="16"/>
+              </w:rPr>
+              <w:t>Mar 25 20:08:31 oss0 kernel: LustreError: 13a-8: Failed to get MGS log lustre-OST0000 and no local copy.</w:t>
+            </w:r>
+          </w:p>
+          <w:p>
+            <w:pPr>
+              <w:pStyle w:val="Code"/>
+              <w:spacing w:before="60" w:after="60"/>
+              <w:rPr>
+                <w:sz w:val="16"/>
+              </w:rPr>
+            </w:pPr>
+            <w:r>
+              <w:rPr>
+                <w:sz w:val="16"/>
+              </w:rPr>
+              <w:t>Mar 25 20:08:31 oss0 kernel: LustreError: 15c-8: MGC192.168.44.130@tcp: The configuration from log 'lustre-OST0000' failed (-2). This may be the result of communication errors between this node and the MGS, a bad configuration, or other errors. See the syslog for more information.</w:t>
+            </w:r>
+          </w:p>
+          <w:p>
+            <w:pPr>
+              <w:pStyle w:val="Code"/>
+              <w:spacing w:before="60" w:after="60"/>
+              <w:rPr>
+                <w:sz w:val="16"/>
+              </w:rPr>
+            </w:pPr>
+            <w:r>
+              <w:rPr>
+                <w:sz w:val="16"/>
+              </w:rPr>
+              <w:t>Mar 25 20:08:31 oss0 kernel: LustreError: 6084:0:(obd_mount_server.c:1297:server_start_targets()) failed to start server lustre-OST0000: -2</w:t>
+            </w:r>
+          </w:p>
+          <w:p>
+            <w:pPr>
+              <w:pStyle w:val="Code"/>
+              <w:spacing w:before="60" w:after="60"/>
+              <w:rPr>
+                <w:sz w:val="16"/>
+              </w:rPr>
+            </w:pPr>
+            <w:r>
+              <w:rPr>
+                <w:sz w:val="16"/>
+              </w:rPr>
+              <w:t>Mar 25 20:08:31 oss0 kernel: LustreError: 6084:0:(obd_mount_server.c:1769:server_fill_super()) Unable to start targets: -2</w:t>
+            </w:r>
+          </w:p>
+          <w:p>
+            <w:pPr>
+              <w:pStyle w:val="Code"/>
+              <w:spacing w:before="60" w:after="60"/>
+              <w:rPr>
+                <w:sz w:val="16"/>
+              </w:rPr>
+            </w:pPr>
+            <w:r>
+              <w:rPr>
+                <w:sz w:val="16"/>
+              </w:rPr>
+              <w:t>Mar 25 20:08:31 oss0 kernel: LustreError: 6084:0:(obd_mount_server.c:1496:server_put_super()) no obd lustre-OST0000</w:t>
+            </w:r>
+          </w:p>
+          <w:p>
+            <w:pPr>
+              <w:pStyle w:val="Code"/>
+              <w:spacing w:before="60" w:after="60"/>
+              <w:rPr>
+                <w:sz w:val="16"/>
+              </w:rPr>
+            </w:pPr>
+            <w:r>
+              <w:rPr>
+                <w:sz w:val="16"/>
+              </w:rPr>
+              <w:t>Mar 25 20:08:31 oss0 kernel: Lustre: server umount lustre-OST0000 complete</w:t>
+            </w:r>
+          </w:p>
+          <w:p>
+            <w:pPr>
+              <w:pStyle w:val="Code"/>
+              <w:spacing w:before="60" w:after="60"/>
+              <w:rPr>
+                <w:sz w:val="16"/>
+              </w:rPr>
+            </w:pPr>
+            <w:r>
+              <w:rPr>
+                <w:sz w:val="16"/>
+              </w:rPr>
+              <w:t>Mar 25 20:08:31 oss0 kernel: LustreError: 6084:0:(obd_mount.c:1342:lustre_fill_super()) Unable to mount  (-2)</w:t>
+            </w:r>
+          </w:p>
+          <w:p>
+            <w:pPr>
+              <w:pStyle w:val="Code"/>
+              <w:spacing w:before="60" w:after="60"/>
+              <w:rPr>
+                <w:sz w:val="16"/>
+              </w:rPr>
+            </w:pPr>
+            <w:r>
+              <w:rPr>
+                <w:sz w:val="16"/>
+              </w:rPr>
+              <w:lastRenderedPageBreak/>
+              <w:t xml:space="preserve">Mar 25 20:08:51 oss0 kernel: LDISKFS-fs (sdb): mounted filesystem with ordered data mode. quota=on. Opts: </w:t>
+            </w:r>
+          </w:p>
+          <w:p>
+            <w:pPr>
+              <w:pStyle w:val="Code"/>
+              <w:spacing w:before="60" w:after="60"/>
+              <w:rPr>
+                <w:sz w:val="16"/>
+              </w:rPr>
+            </w:pPr>
+            <w:r>
+              <w:rPr>
+                <w:sz w:val="16"/>
+              </w:rPr>
+              <w:t>Mar 25 20:08:51 oss0 kernel: Lustre: 2667:0:(client.c:1926:ptlrpc_expire_one_request()) @@@ Request sent has failed due to network error: [sent 1427339331/real 1427339331]  req@ffff88003b82ec00 x1496173068157024/t0(0) o250-&gt;MGC192.168.44.130@tcp@192.168.44.130@tcp:26/25 lens 400/544 e 0 to 1 dl 1427339336 ref 1 fl Rpc:XN/0/ffffffff rc 0/-1</w:t>
+            </w:r>
+          </w:p>
+          <w:p>
+            <w:pPr>
+              <w:pStyle w:val="Code"/>
+              <w:spacing w:before="60" w:after="60"/>
+              <w:rPr>
+                <w:sz w:val="16"/>
+              </w:rPr>
+            </w:pPr>
+            <w:r>
+              <w:rPr>
+                <w:sz w:val="16"/>
+              </w:rPr>
+              <w:t>Mar 25 20:09:01 oss0 kernel: LustreError: 6124:0:(client.c:1083:ptlrpc_import_delay_req()) @@@ send limit expired   req@ffff88003b82ec00 x1496173068157028/t0(0) o253-&gt;MGC192.168.44.130@tcp@192.168.44.130@tcp:26/25 lens 4768/4768 e 0 to 0 dl 0 ref 2 fl Rpc:W/0/ffffffff rc 0/-1</w:t>
+            </w:r>
+          </w:p>
+          <w:p>
+            <w:pPr>
+              <w:pStyle w:val="Code"/>
+              <w:spacing w:before="60" w:after="60"/>
+              <w:rPr>
+                <w:sz w:val="16"/>
+              </w:rPr>
+            </w:pPr>
+            <w:r>
+              <w:rPr>
+                <w:sz w:val="16"/>
+              </w:rPr>
+              <w:t>Mar 25 20:09:01 oss0 kernel: LustreError: 6124:0:(obd_mount_server.c:1165:server_register_target()) lustre-OST0000: error registering with the MGS: rc = -5 (not fatal)</w:t>
+            </w:r>
+          </w:p>
+          <w:p>
+            <w:pPr>
+              <w:pStyle w:val="Code"/>
+              <w:spacing w:before="60" w:after="60"/>
+              <w:rPr>
+                <w:sz w:val="16"/>
+              </w:rPr>
+            </w:pPr>
+            <w:r>
+              <w:rPr>
+                <w:sz w:val="16"/>
+              </w:rPr>
+              <w:t>Mar 25 20:09:06 oss0 kernel: LustreError: 6124:0:(client.c:1083:ptlrpc_import_delay_req()) @@@ send limit expired   req@ffff88003b82ec00 x1496173068157032/t0(0) o101-&gt;MGC192.168.44.130@tcp@192.168.44.130@tcp:26/25 lens 328/344 e 0 to 0 dl 0 ref 2 fl Rpc:W/0/ffffffff rc 0/-1</w:t>
+            </w:r>
+          </w:p>
+          <w:p>
+            <w:pPr>
+              <w:pStyle w:val="Code"/>
+              <w:spacing w:before="60" w:after="60"/>
+              <w:rPr>
+                <w:sz w:val="16"/>
+              </w:rPr>
+            </w:pPr>
+            <w:r>
+              <w:rPr>
+                <w:sz w:val="16"/>
+              </w:rPr>
+              <w:t>Mar 25 20:09:11 oss0 kernel: LustreError: 13a-8: Failed to get MGS log lustre-OST0000 and no local copy.</w:t>
+            </w:r>
+          </w:p>
+          <w:p>
+            <w:pPr>
+              <w:pStyle w:val="Code"/>
+              <w:spacing w:before="60" w:after="60"/>
+              <w:rPr>
+                <w:sz w:val="16"/>
+              </w:rPr>
+            </w:pPr>
+            <w:r>
+              <w:rPr>
+                <w:sz w:val="16"/>
+              </w:rPr>
+              <w:t>Mar 25 20:09:11 oss0 kernel: LustreError: 15c-8: MGC192.168.44.130@tcp: The configuration from log 'lustre-OST0000' failed (-2). This may be the result of communication errors between this node and the MGS, a bad configuration, or other errors. See the syslog for more information.</w:t>
+            </w:r>
+          </w:p>
+          <w:p>
+            <w:pPr>
+              <w:pStyle w:val="Code"/>
+              <w:spacing w:before="60" w:after="60"/>
+              <w:rPr>
+                <w:sz w:val="16"/>
+              </w:rPr>
+            </w:pPr>
+            <w:r>
+              <w:rPr>
+                <w:sz w:val="16"/>
+              </w:rPr>
+              <w:t>Mar 25 20:09:11 oss0 kernel: LustreError: 6124:0:(obd_mount_server.c:1297:server_start_targets()) failed to start server lustre-OST0000: -2</w:t>
+            </w:r>
+          </w:p>
+          <w:p>
+            <w:pPr>
+              <w:pStyle w:val="Code"/>
+              <w:spacing w:before="60" w:after="60"/>
+              <w:rPr>
+                <w:sz w:val="16"/>
+              </w:rPr>
+            </w:pPr>
+            <w:r>
+              <w:rPr>
+                <w:sz w:val="16"/>
+              </w:rPr>
+              <w:t>Mar 25 20:09:11 oss0 kernel: LustreError: 6124:0:(obd_mount_server.c:1769:server_fill_super()) Unable to start targets: -2</w:t>
+            </w:r>
+          </w:p>
+          <w:p>
+            <w:pPr>
+              <w:pStyle w:val="Code"/>
+              <w:spacing w:before="60" w:after="60"/>
+              <w:rPr>
+                <w:sz w:val="16"/>
+              </w:rPr>
+            </w:pPr>
+            <w:r>
+              <w:rPr>
+                <w:sz w:val="16"/>
+              </w:rPr>
+              <w:t>Mar 25 20:09:11 oss0 kernel: LustreError: 6124:0:(obd_mount_server.c:1496:server_put_super()) no obd lustre-OST0000</w:t>
+            </w:r>
+          </w:p>
+          <w:p>
+            <w:pPr>
+              <w:pStyle w:val="Code"/>
+              <w:spacing w:before="60" w:after="60"/>
+              <w:rPr>
+                <w:sz w:val="16"/>
+              </w:rPr>
+            </w:pPr>
+            <w:r>
+              <w:rPr>
+                <w:sz w:val="16"/>
+              </w:rPr>
+              <w:t>Mar 25 20:09:12 oss0 kernel: Lustre: server umount lustre-OST0000 complete</w:t>
+            </w:r>
+          </w:p>
+          <w:p>
+            <w:pPr>
+              <w:pStyle w:val="Code"/>
+              <w:spacing w:before="60" w:after="60"/>
+              <w:contextualSpacing/>
+            </w:pPr>
+            <w:r>
+              <w:rPr>
+                <w:sz w:val="16"/>
+              </w:rPr>
+              <w:t>Mar 25 20:09:12 oss0 kernel: LustreError: 6124:0:(obd_mount.c:1342:lustre_fill_super()) Unable to mount  (-2)</w:t>
+            </w:r>
+          </w:p>
+        </w:tc>
+      </w:tr>
+    </w:tbl>
+    <w:p/>
+    <w:p>
+      <w:r>
+        <w:t>Of particular importance is the line</w:t>
+      </w:r>
+    </w:p>
+    <w:p/>
+    <w:tbl>
+      <w:tblPr>
+        <w:tblStyle w:val="TableGrid"/>
+        <w:tblW w:w="0" w:type="auto"/>
+        <w:tblInd w:w="468" w:type="dxa"/>
+        <w:tblBorders>
+          <w:top w:val="none" w:sz="0" w:space="0" w:color="auto"/>
+          <w:left w:val="none" w:sz="0" w:space="0" w:color="auto"/>
+          <w:bottom w:val="none" w:sz="0" w:space="0" w:color="auto"/>
+          <w:right w:val="none" w:sz="0" w:space="0" w:color="auto"/>
+          <w:insideH w:val="none" w:sz="0" w:space="0" w:color="auto"/>
+          <w:insideV w:val="none" w:sz="0" w:space="0" w:color="auto"/>
+        </w:tblBorders>
+        <w:tblCellMar>
+          <w:top w:w="29" w:type="dxa"/>
+          <w:left w:w="187" w:type="dxa"/>
+          <w:bottom w:w="29" w:type="dxa"/>
+          <w:right w:w="115" w:type="dxa"/>
+        </w:tblCellMar>
+        <w:tblLook w:val="04A0" w:firstRow="1" w:lastRow="0" w:firstColumn="1" w:lastColumn="0" w:noHBand="0" w:noVBand="1"/>
+      </w:tblPr>
+      <w:tblGrid>
+        <w:gridCol w:w="8862"/>
+      </w:tblGrid>
+      <w:tr>
+        <w:tc>
+          <w:tcPr>
+            <w:tcW w:w="9108" w:type="dxa"/>
+            <w:tcBorders>
+              <w:left w:val="single" w:sz="24" w:space="0" w:color="BFBFBF" w:themeColor="background1" w:themeShade="BF"/>
+            </w:tcBorders>
+            <w:shd w:val="clear" w:color="auto" w:fill="F2F2F2" w:themeFill="background1" w:themeFillShade="F2"/>
+          </w:tcPr>
+          <w:p>
+            <w:pPr>
+              <w:pStyle w:val="Code"/>
+              <w:spacing w:before="60" w:after="60"/>
+              <w:rPr>
+                <w:sz w:val="14"/>
+              </w:rPr>
+            </w:pPr>
+            <w:r>
+              <w:t>Mar 25 20:08:16 oss0 kernel: Lustre: 2667:0:(client.c:1926:ptlrpc_expire_one_request()) @@@ Request sent has timed out for slow reply: [sent 1427339291/real 1427339291]  req@ffff880021e34c00 x1496173068157008/t0(0) o250-&gt;MGC192.168.44.130@tcp@192.168.44.130@tcp:26/25 lens 400/544 e 0 to 1 dl 1427339296 ref</w:t>
+            </w:r>
+            <w:r>
+              <w:t xml:space="preserve"> 1 fl Rpc:XN/0/ffffffff rc 0/-1</w:t>
+            </w:r>
+          </w:p>
+        </w:tc>
+      </w:tr>
+    </w:tbl>
+    <w:p/>
+    <w:p>
+      <w:r>
+        <w:t>This line states that a request sent from the OSS to the MGS/MDS node has timed out. This is likely caused by the inability of the OSS to connect to the MGS/MDS, with respect to its Lustre</w:t>
+      </w:r>
+      <w:r>
+        <w:t xml:space="preserve"> network, rather than the IP network connection.</w:t>
+      </w:r>
+      <w:r>
+        <w:t xml:space="preserve"> In an attempt to remedy this time out error (to ensure that it was in fact not an issue of a premature time out, which given enough time, would complete), the timeout for the OST was set to </w:t>
+      </w:r>
+      <w:r>
+        <w:rPr>
+          <w:rStyle w:val="CodeChar"/>
+        </w:rPr>
+        <w:t>100</w:t>
+      </w:r>
+      <w:r>
+        <w:t xml:space="preserve"> using the </w:t>
+      </w:r>
+      <w:r>
+        <w:rPr>
+          <w:rStyle w:val="CodeChar"/>
+        </w:rPr>
+        <w:t>--param="sys.timeout=100</w:t>
+      </w:r>
+      <w:r>
+        <w:rPr>
+          <w:rStyle w:val="CodeChar"/>
+        </w:rPr>
+        <w:t>"</w:t>
+      </w:r>
+      <w:r>
+        <w:t xml:space="preserve"> flag to the </w:t>
+      </w:r>
+      <w:r>
+        <w:rPr>
+          <w:rStyle w:val="CodeChar"/>
+        </w:rPr>
+        <w:t>mkfs.lustre</w:t>
+      </w:r>
+      <w:r>
+        <w:t xml:space="preserve"> command.</w:t>
+      </w:r>
+      <w:r>
+        <w:rPr>
+          <w:rStyle w:val="FootnoteReference"/>
+        </w:rPr>
+        <w:footnoteReference w:id="8"/>
+      </w:r>
+      <w:r>
+        <w:t xml:space="preserve"> Again, an attempt was made to mount the OST block device to the OSS, but this mount attempt failed as well. Due to the less-than-1-millisecond latency between the OSS VM and the MGS/MDS VM, it is not likely that this timeout was caused by any delay in the connections between the two nodes.</w:t>
+      </w:r>
+    </w:p>
+    <w:p/>
+    <w:p>
+      <w:r>
+        <w:t xml:space="preserve">Upon further investigation, others had been found to experience the same problems. In particular, </w:t>
+      </w:r>
+      <w:r>
+        <w:fldChar w:fldCharType="begin"/>
+      </w:r>
+      <w:r>
+        <w:instrText xml:space="preserve"> REF _Ref415095877 \r \h </w:instrText>
+      </w:r>
+      <w:r>
+        <w:fldChar w:fldCharType="separate"/>
+      </w:r>
+      <w:r>
+        <w:t>[9]</w:t>
+      </w:r>
+      <w:r>
+        <w:fldChar w:fldCharType="end"/>
+      </w:r>
+      <w:r>
+        <w:t xml:space="preserve"> and </w:t>
+      </w:r>
+      <w:r>
+        <w:fldChar w:fldCharType="begin"/>
+      </w:r>
+      <w:r>
+        <w:instrText xml:space="preserve"> REF _Ref415095878 \r \h </w:instrText>
+      </w:r>
+      <w:r>
+        <w:fldChar w:fldCharType="separate"/>
+      </w:r>
+      <w:r>
+        <w:t>[10]</w:t>
+      </w:r>
+      <w:r>
+        <w:fldChar w:fldCharType="end"/>
+      </w:r>
+      <w:r>
+        <w:t xml:space="preserve"> suggested possible solutions to a problem description matching the issue documented in this section; both of these solutions were attempted, but to no avail. Likewise, the steps suggested in </w:t>
+      </w:r>
+      <w:r>
+        <w:fldChar w:fldCharType="begin"/>
+      </w:r>
+      <w:r>
+        <w:instrText xml:space="preserve"> REF _Ref415087564 \r \h </w:instrText>
+      </w:r>
+      <w:r>
+        <w:fldChar w:fldCharType="separate"/>
+      </w:r>
+      <w:r>
+        <w:t>[8]</w:t>
+      </w:r>
+      <w:r>
+        <w:fldChar w:fldCharType="end"/>
+      </w:r>
+      <w:r>
+        <w:t xml:space="preserve"> were also tried, but likewise, did not result in a solution to this issue.</w:t>
+      </w:r>
+    </w:p>
+    <w:p/>
+    <w:p>
+      <w:r>
+        <w:t xml:space="preserve">Approaching the problem from a different perspective, both </w:t>
+      </w:r>
+      <w:r>
+        <w:fldChar w:fldCharType="begin"/>
+      </w:r>
+      <w:r>
+        <w:instrText xml:space="preserve"> REF _Ref415096352 \r \h </w:instrText>
+      </w:r>
+      <w:r>
+        <w:fldChar w:fldCharType="separate"/>
+      </w:r>
+      <w:r>
+        <w:t>[11]</w:t>
+      </w:r>
+      <w:r>
+        <w:fldChar w:fldCharType="end"/>
+      </w:r>
+      <w:r>
+        <w:t xml:space="preserve"> and </w:t>
+      </w:r>
+      <w:r>
+        <w:fldChar w:fldCharType="begin"/>
+      </w:r>
+      <w:r>
+        <w:instrText xml:space="preserve"> REF _Ref415096354 \r \h </w:instrText>
+      </w:r>
+      <w:r>
+        <w:fldChar w:fldCharType="separate"/>
+      </w:r>
+      <w:r>
+        <w:t>[12]</w:t>
+      </w:r>
+      <w:r>
+        <w:fldChar w:fldCharType="end"/>
+      </w:r>
+      <w:r>
+        <w:t xml:space="preserve"> suggest that opening port </w:t>
+      </w:r>
+      <w:r>
+        <w:rPr>
+          <w:rStyle w:val="CodeChar"/>
+        </w:rPr>
+        <w:t>988</w:t>
+      </w:r>
+      <w:r>
+        <w:t xml:space="preserve"> in the IPTables would solve similar issues with a simple Lustre cluster. This approach was attempted by opening port </w:t>
+      </w:r>
+      <w:r>
+        <w:rPr>
+          <w:rStyle w:val="CodeChar"/>
+        </w:rPr>
+        <w:t>988</w:t>
+      </w:r>
+      <w:r>
+        <w:t xml:space="preserve"> in the IPTables, using the following command:</w:t>
+      </w:r>
+    </w:p>
+    <w:p/>
+    <w:tbl>
+      <w:tblPr>
+        <w:tblStyle w:val="TableGrid"/>
+        <w:tblW w:w="0" w:type="auto"/>
+        <w:tblInd w:w="468" w:type="dxa"/>
+        <w:tblBorders>
+          <w:top w:val="none" w:sz="0" w:space="0" w:color="auto"/>
+          <w:left w:val="none" w:sz="0" w:space="0" w:color="auto"/>
+          <w:bottom w:val="none" w:sz="0" w:space="0" w:color="auto"/>
+          <w:right w:val="none" w:sz="0" w:space="0" w:color="auto"/>
+          <w:insideH w:val="none" w:sz="0" w:space="0" w:color="auto"/>
+          <w:insideV w:val="none" w:sz="0" w:space="0" w:color="auto"/>
+        </w:tblBorders>
+        <w:tblCellMar>
+          <w:top w:w="29" w:type="dxa"/>
+          <w:left w:w="187" w:type="dxa"/>
+          <w:bottom w:w="29" w:type="dxa"/>
+          <w:right w:w="115" w:type="dxa"/>
+        </w:tblCellMar>
+        <w:tblLook w:val="04A0" w:firstRow="1" w:lastRow="0" w:firstColumn="1" w:lastColumn="0" w:noHBand="0" w:noVBand="1"/>
+      </w:tblPr>
+      <w:tblGrid>
+        <w:gridCol w:w="446"/>
+        <w:gridCol w:w="8416"/>
+      </w:tblGrid>
+      <w:tr>
+        <w:tc>
+          <w:tcPr>
+            <w:tcW w:w="446" w:type="dxa"/>
+            <w:tcBorders>
+              <w:left w:val="single" w:sz="24" w:space="0" w:color="BFBFBF" w:themeColor="background1" w:themeShade="BF"/>
+            </w:tcBorders>
+            <w:shd w:val="clear" w:color="auto" w:fill="F2F2F2" w:themeFill="background1" w:themeFillShade="F2"/>
+          </w:tcPr>
+          <w:p>
+            <w:pPr>
+              <w:spacing w:before="60" w:after="60"/>
+              <w:contextualSpacing w:val="0"/>
+              <w:rPr>
+                <w:rFonts w:ascii="Consolas" w:hAnsi="Consolas"/>
+                <w:sz w:val="18"/>
+              </w:rPr>
+            </w:pPr>
+            <w:r>
+              <w:rPr>
+                <w:rFonts w:ascii="Consolas" w:hAnsi="Consolas"/>
+                <w:sz w:val="18"/>
+              </w:rPr>
+              <w:t>$</w:t>
+            </w:r>
+          </w:p>
+        </w:tc>
+        <w:tc>
+          <w:tcPr>
+            <w:tcW w:w="8416" w:type="dxa"/>
+            <w:shd w:val="clear" w:color="auto" w:fill="F2F2F2" w:themeFill="background1" w:themeFillShade="F2"/>
+          </w:tcPr>
+          <w:p>
+            <w:pPr>
+              <w:spacing w:before="60" w:after="60"/>
+              <w:contextualSpacing w:val="0"/>
+              <w:rPr>
+                <w:rFonts w:ascii="Consolas" w:hAnsi="Consolas"/>
+                <w:sz w:val="18"/>
+              </w:rPr>
+            </w:pPr>
+            <w:r>
+              <w:rPr>
+                <w:rFonts w:ascii="Consolas" w:hAnsi="Consolas"/>
+                <w:sz w:val="18"/>
+              </w:rPr>
+              <w:t xml:space="preserve">sudo </w:t>
+            </w:r>
+            <w:r>
+              <w:rPr>
+                <w:rFonts w:ascii="Consolas" w:hAnsi="Consolas"/>
+                <w:sz w:val="18"/>
+              </w:rPr>
+              <w:t>iptables -A INPUT -p tcp --dport 988 -j ACCEPT</w:t>
+            </w:r>
+          </w:p>
+        </w:tc>
+      </w:tr>
+    </w:tbl>
+    <w:p/>
+    <w:p>
+      <w:r>
+        <w:t xml:space="preserve">This command was executed on both the OSS and MGS/MDS VMs. To ensure that port </w:t>
+      </w:r>
+      <w:r>
+        <w:rPr>
+          <w:rStyle w:val="CodeChar"/>
+        </w:rPr>
+        <w:t>988</w:t>
+      </w:r>
+      <w:r>
+        <w:t xml:space="preserve"> was in fact opened after the execution of the above command, the following command was executed</w:t>
+      </w:r>
+      <w:r>
+        <w:rPr>
+          <w:rStyle w:val="FootnoteReference"/>
+        </w:rPr>
+        <w:footnoteReference w:id="9"/>
+      </w:r>
+      <w:r>
+        <w:t>:</w:t>
+      </w:r>
+    </w:p>
+    <w:p/>
+    <w:tbl>
+      <w:tblPr>
+        <w:tblStyle w:val="TableGrid"/>
+        <w:tblW w:w="0" w:type="auto"/>
+        <w:tblInd w:w="468" w:type="dxa"/>
+        <w:tblBorders>
+          <w:top w:val="none" w:sz="0" w:space="0" w:color="auto"/>
+          <w:left w:val="none" w:sz="0" w:space="0" w:color="auto"/>
+          <w:bottom w:val="none" w:sz="0" w:space="0" w:color="auto"/>
+          <w:right w:val="none" w:sz="0" w:space="0" w:color="auto"/>
+          <w:insideH w:val="none" w:sz="0" w:space="0" w:color="auto"/>
+          <w:insideV w:val="none" w:sz="0" w:space="0" w:color="auto"/>
+        </w:tblBorders>
+        <w:tblCellMar>
+          <w:top w:w="29" w:type="dxa"/>
+          <w:left w:w="187" w:type="dxa"/>
+          <w:bottom w:w="29" w:type="dxa"/>
+          <w:right w:w="115" w:type="dxa"/>
+        </w:tblCellMar>
+        <w:tblLook w:val="04A0" w:firstRow="1" w:lastRow="0" w:firstColumn="1" w:lastColumn="0" w:noHBand="0" w:noVBand="1"/>
+      </w:tblPr>
+      <w:tblGrid>
+        <w:gridCol w:w="446"/>
+        <w:gridCol w:w="8416"/>
+      </w:tblGrid>
+      <w:tr>
+        <w:tc>
+          <w:tcPr>
+            <w:tcW w:w="446" w:type="dxa"/>
+            <w:tcBorders>
+              <w:left w:val="single" w:sz="24" w:space="0" w:color="BFBFBF" w:themeColor="background1" w:themeShade="BF"/>
+            </w:tcBorders>
+            <w:shd w:val="clear" w:color="auto" w:fill="F2F2F2" w:themeFill="background1" w:themeFillShade="F2"/>
+          </w:tcPr>
+          <w:p>
+            <w:pPr>
+              <w:spacing w:before="60" w:after="60"/>
+              <w:contextualSpacing w:val="0"/>
+              <w:rPr>
+                <w:rFonts w:ascii="Consolas" w:hAnsi="Consolas"/>
+                <w:sz w:val="18"/>
+              </w:rPr>
+            </w:pPr>
+            <w:r>
+              <w:rPr>
+                <w:rFonts w:ascii="Consolas" w:hAnsi="Consolas"/>
+                <w:sz w:val="18"/>
+              </w:rPr>
+              <w:t>$</w:t>
+            </w:r>
+          </w:p>
+        </w:tc>
+        <w:tc>
+          <w:tcPr>
+            <w:tcW w:w="8416" w:type="dxa"/>
+            <w:shd w:val="clear" w:color="auto" w:fill="F2F2F2" w:themeFill="background1" w:themeFillShade="F2"/>
+          </w:tcPr>
+          <w:p>
+            <w:pPr>
+              <w:spacing w:before="60" w:after="60"/>
+              <w:contextualSpacing w:val="0"/>
+              <w:rPr>
+                <w:rFonts w:ascii="Consolas" w:hAnsi="Consolas"/>
+                <w:sz w:val="18"/>
+              </w:rPr>
+            </w:pPr>
+            <w:r>
+              <w:rPr>
+                <w:rFonts w:ascii="Consolas" w:hAnsi="Consolas"/>
+                <w:sz w:val="18"/>
+              </w:rPr>
+              <w:t xml:space="preserve">sudo </w:t>
+            </w:r>
+            <w:r>
+              <w:rPr>
+                <w:rFonts w:ascii="Consolas" w:hAnsi="Consolas"/>
+                <w:sz w:val="18"/>
+              </w:rPr>
+              <w:t xml:space="preserve">iptables </w:t>
+            </w:r>
+            <w:r>
+              <w:rPr>
+                <w:rFonts w:ascii="Consolas" w:hAnsi="Consolas"/>
+                <w:sz w:val="18"/>
+              </w:rPr>
+              <w:t>-L</w:t>
+            </w:r>
+          </w:p>
+        </w:tc>
+      </w:tr>
+    </w:tbl>
+    <w:p/>
+    <w:p>
+      <w:r>
+        <w:t>This resulted in the following output:</w:t>
+      </w:r>
+    </w:p>
+    <w:p/>
+    <w:tbl>
+      <w:tblPr>
+        <w:tblStyle w:val="TableGrid"/>
+        <w:tblW w:w="0" w:type="auto"/>
+        <w:tblInd w:w="468" w:type="dxa"/>
+        <w:tblBorders>
+          <w:top w:val="none" w:sz="0" w:space="0" w:color="auto"/>
+          <w:left w:val="none" w:sz="0" w:space="0" w:color="auto"/>
+          <w:bottom w:val="none" w:sz="0" w:space="0" w:color="auto"/>
+          <w:right w:val="none" w:sz="0" w:space="0" w:color="auto"/>
+          <w:insideH w:val="none" w:sz="0" w:space="0" w:color="auto"/>
+          <w:insideV w:val="none" w:sz="0" w:space="0" w:color="auto"/>
+        </w:tblBorders>
+        <w:tblCellMar>
+          <w:top w:w="29" w:type="dxa"/>
+          <w:left w:w="187" w:type="dxa"/>
+          <w:bottom w:w="29" w:type="dxa"/>
+          <w:right w:w="115" w:type="dxa"/>
+        </w:tblCellMar>
+        <w:tblLook w:val="04A0" w:firstRow="1" w:lastRow="0" w:firstColumn="1" w:lastColumn="0" w:noHBand="0" w:noVBand="1"/>
+      </w:tblPr>
+      <w:tblGrid>
+        <w:gridCol w:w="8862"/>
+      </w:tblGrid>
+      <w:tr>
+        <w:tc>
+          <w:tcPr>
+            <w:tcW w:w="9108" w:type="dxa"/>
+            <w:tcBorders>
+              <w:left w:val="single" w:sz="24" w:space="0" w:color="BFBFBF" w:themeColor="background1" w:themeShade="BF"/>
+            </w:tcBorders>
+            <w:shd w:val="clear" w:color="auto" w:fill="F2F2F2" w:themeFill="background1" w:themeFillShade="F2"/>
+          </w:tcPr>
+          <w:p>
+            <w:pPr>
+              <w:pStyle w:val="Code"/>
+              <w:spacing w:before="60" w:after="60"/>
+              <w:rPr>
+                <w:sz w:val="16"/>
+              </w:rPr>
+            </w:pPr>
+            <w:r>
+              <w:rPr>
+                <w:sz w:val="16"/>
+              </w:rPr>
+              <w:t>Chain INPUT (policy ACCEPT)</w:t>
+            </w:r>
+          </w:p>
+          <w:p>
+            <w:pPr>
+              <w:pStyle w:val="Code"/>
+              <w:spacing w:before="60" w:after="60"/>
+              <w:rPr>
+                <w:sz w:val="16"/>
+              </w:rPr>
+            </w:pPr>
+            <w:r>
+              <w:rPr>
+                <w:sz w:val="16"/>
+              </w:rPr>
+              <w:t xml:space="preserve">target     prot opt source               destination         </w:t>
+            </w:r>
+          </w:p>
+          <w:p>
+            <w:pPr>
+              <w:pStyle w:val="Code"/>
+              <w:spacing w:before="60" w:after="60"/>
+              <w:rPr>
+                <w:sz w:val="16"/>
+              </w:rPr>
+            </w:pPr>
+            <w:r>
+              <w:rPr>
+                <w:sz w:val="16"/>
+              </w:rPr>
+              <w:t xml:space="preserve">ACCEPT     all  --  anywhere             anywhere            state RELATED,ESTABLISHED </w:t>
+            </w:r>
+          </w:p>
+          <w:p>
+            <w:pPr>
+              <w:pStyle w:val="Code"/>
+              <w:spacing w:before="60" w:after="60"/>
+              <w:rPr>
+                <w:sz w:val="16"/>
+              </w:rPr>
+            </w:pPr>
+            <w:r>
+              <w:rPr>
+                <w:sz w:val="16"/>
+              </w:rPr>
+              <w:t xml:space="preserve">ACCEPT     icmp --  anywhere             anywhere            </w:t>
+            </w:r>
+          </w:p>
+          <w:p>
+            <w:pPr>
+              <w:pStyle w:val="Code"/>
+              <w:spacing w:before="60" w:after="60"/>
+              <w:rPr>
+                <w:sz w:val="16"/>
+              </w:rPr>
+            </w:pPr>
+            <w:r>
+              <w:rPr>
+                <w:sz w:val="16"/>
+              </w:rPr>
+              <w:t xml:space="preserve">ACCEPT     all  --  anywhere             anywhere            </w:t>
+            </w:r>
+          </w:p>
+          <w:p>
+            <w:pPr>
+              <w:pStyle w:val="Code"/>
+              <w:spacing w:before="60" w:after="60"/>
+              <w:rPr>
+                <w:sz w:val="16"/>
+              </w:rPr>
+            </w:pPr>
+            <w:r>
+              <w:rPr>
+                <w:sz w:val="16"/>
+              </w:rPr>
+              <w:t xml:space="preserve">ACCEPT     tcp  --  anywhere             anywhere            state NEW tcp dpt:ssh </w:t>
+            </w:r>
+          </w:p>
+          <w:p>
+            <w:pPr>
+              <w:pStyle w:val="Code"/>
+              <w:spacing w:before="60" w:after="60"/>
+              <w:rPr>
+                <w:sz w:val="16"/>
+              </w:rPr>
+            </w:pPr>
+            <w:r>
+              <w:rPr>
+                <w:sz w:val="16"/>
+              </w:rPr>
+              <w:t xml:space="preserve">REJECT     all  --  anywhere             anywhere            reject-with icmp-host-prohibited </w:t>
+            </w:r>
+          </w:p>
+          <w:p>
+            <w:pPr>
+              <w:pStyle w:val="Code"/>
+              <w:spacing w:before="60" w:after="60"/>
+              <w:rPr>
+                <w:sz w:val="16"/>
+              </w:rPr>
+            </w:pPr>
+            <w:r>
+              <w:rPr>
+                <w:sz w:val="16"/>
+              </w:rPr>
+              <w:t xml:space="preserve">ACCEPT     tcp  --  anywhere             anywhere            tcp dpt:988 </w:t>
+            </w:r>
+          </w:p>
+          <w:p>
+            <w:pPr>
+              <w:pStyle w:val="Code"/>
+              <w:spacing w:before="60" w:after="60"/>
+              <w:rPr>
+                <w:sz w:val="16"/>
+              </w:rPr>
+            </w:pPr>
+          </w:p>
+          <w:p>
+            <w:pPr>
+              <w:pStyle w:val="Code"/>
+              <w:spacing w:before="60" w:after="60"/>
+              <w:rPr>
+                <w:sz w:val="16"/>
+              </w:rPr>
+            </w:pPr>
+            <w:r>
+              <w:rPr>
+                <w:sz w:val="16"/>
+              </w:rPr>
+              <w:t>Chain FORWARD (policy ACCEPT)</w:t>
+            </w:r>
+          </w:p>
+          <w:p>
+            <w:pPr>
+              <w:pStyle w:val="Code"/>
+              <w:spacing w:before="60" w:after="60"/>
+              <w:rPr>
+                <w:sz w:val="16"/>
+              </w:rPr>
+            </w:pPr>
+            <w:r>
+              <w:rPr>
+                <w:sz w:val="16"/>
+              </w:rPr>
+              <w:t xml:space="preserve">target     prot opt source               destination         </w:t>
+            </w:r>
+          </w:p>
+          <w:p>
+            <w:pPr>
+              <w:pStyle w:val="Code"/>
+              <w:spacing w:before="60" w:after="60"/>
+              <w:rPr>
+                <w:sz w:val="16"/>
+              </w:rPr>
+            </w:pPr>
+            <w:r>
+              <w:rPr>
+                <w:sz w:val="16"/>
+              </w:rPr>
+              <w:t xml:space="preserve">REJECT     all  --  anywhere             anywhere            reject-with icmp-host-prohibited </w:t>
+            </w:r>
+          </w:p>
+          <w:p>
+            <w:pPr>
+              <w:pStyle w:val="Code"/>
+              <w:spacing w:before="60" w:after="60"/>
+              <w:rPr>
+                <w:sz w:val="16"/>
+              </w:rPr>
+            </w:pPr>
+          </w:p>
+          <w:p>
+            <w:pPr>
+              <w:pStyle w:val="Code"/>
+              <w:spacing w:before="60" w:after="60"/>
+              <w:rPr>
+                <w:sz w:val="16"/>
+              </w:rPr>
+            </w:pPr>
+            <w:r>
+              <w:rPr>
+                <w:sz w:val="16"/>
+              </w:rPr>
+              <w:t>Chain OUTPUT (policy ACCEPT)</w:t>
+            </w:r>
+          </w:p>
+          <w:p>
+            <w:pPr>
+              <w:pStyle w:val="Code"/>
+              <w:spacing w:before="60" w:after="60"/>
+              <w:rPr>
+                <w:sz w:val="16"/>
+              </w:rPr>
+            </w:pPr>
+            <w:r>
+              <w:rPr>
+                <w:sz w:val="16"/>
+              </w:rPr>
+              <w:t xml:space="preserve">target     prot opt source               destination         </w:t>
+            </w:r>
+          </w:p>
+        </w:tc>
+      </w:tr>
+    </w:tbl>
+    <w:p/>
+    <w:p>
+      <w:r>
+        <w:t xml:space="preserve">Based on this output, it can be seen that the Transmission Control Protocol (TCP) port </w:t>
+      </w:r>
+      <w:r>
+        <w:rPr>
+          <w:rStyle w:val="CodeChar"/>
+        </w:rPr>
+        <w:t>988</w:t>
+      </w:r>
+      <w:r>
+        <w:t xml:space="preserve"> is open from any source to any destination</w:t>
+      </w:r>
+      <w:r>
+        <w:t>. In order to ensure that no other network-based services conflicted with this configuration, or that no other network-based services required a restart prior to the changes to the IP taking effect, the network service was restarted. After restarting the network service, an attempt was again made to mount the OST block device to the OSS, but again, this attempt failed.</w:t>
+      </w:r>
+    </w:p>
+    <w:p/>
+    <w:p>
+      <w:r>
+        <w:t xml:space="preserve">It is worth noting that when an attempt was made to mount the OST to the OSS, after the first failure (without reformatting the OST block device using the </w:t>
+      </w:r>
+      <w:r>
+        <w:rPr>
+          <w:rStyle w:val="CodeChar"/>
+        </w:rPr>
+        <w:t>mkfs.lustre</w:t>
+      </w:r>
+      <w:r>
+        <w:t xml:space="preserve"> command), the resulting error changed to</w:t>
+      </w:r>
+    </w:p>
+    <w:p/>
+    <w:tbl>
+      <w:tblPr>
+        <w:tblStyle w:val="TableGrid"/>
+        <w:tblW w:w="0" w:type="auto"/>
+        <w:tblInd w:w="468" w:type="dxa"/>
+        <w:tblBorders>
+          <w:top w:val="none" w:sz="0" w:space="0" w:color="auto"/>
+          <w:left w:val="none" w:sz="0" w:space="0" w:color="auto"/>
+          <w:bottom w:val="none" w:sz="0" w:space="0" w:color="auto"/>
+          <w:right w:val="none" w:sz="0" w:space="0" w:color="auto"/>
+          <w:insideH w:val="none" w:sz="0" w:space="0" w:color="auto"/>
+          <w:insideV w:val="none" w:sz="0" w:space="0" w:color="auto"/>
+        </w:tblBorders>
+        <w:tblCellMar>
+          <w:top w:w="29" w:type="dxa"/>
+          <w:left w:w="187" w:type="dxa"/>
+          <w:bottom w:w="29" w:type="dxa"/>
+          <w:right w:w="115" w:type="dxa"/>
+        </w:tblCellMar>
+        <w:tblLook w:val="04A0" w:firstRow="1" w:lastRow="0" w:firstColumn="1" w:lastColumn="0" w:noHBand="0" w:noVBand="1"/>
+      </w:tblPr>
+      <w:tblGrid>
+        <w:gridCol w:w="8862"/>
+      </w:tblGrid>
+      <w:tr>
+        <w:tc>
+          <w:tcPr>
+            <w:tcW w:w="9108" w:type="dxa"/>
+            <w:tcBorders>
+              <w:left w:val="single" w:sz="24" w:space="0" w:color="BFBFBF" w:themeColor="background1" w:themeShade="BF"/>
+            </w:tcBorders>
+            <w:shd w:val="clear" w:color="auto" w:fill="F2F2F2" w:themeFill="background1" w:themeFillShade="F2"/>
+          </w:tcPr>
+          <w:p>
+            <w:pPr>
+              <w:pStyle w:val="Code"/>
+              <w:spacing w:before="60" w:after="60"/>
+            </w:pPr>
+            <w:r>
+              <w:t>mount.lustre: mount /dev/sdb at /mnt/ost0 failed: No such file or directory</w:t>
+            </w:r>
+          </w:p>
+          <w:p>
+            <w:pPr>
+              <w:pStyle w:val="Code"/>
+              <w:spacing w:before="60" w:after="60"/>
+            </w:pPr>
+            <w:r>
+              <w:t>Is the MGS specification correct?</w:t>
+            </w:r>
+          </w:p>
+          <w:p>
+            <w:pPr>
+              <w:pStyle w:val="Code"/>
+              <w:spacing w:before="60" w:after="60"/>
+            </w:pPr>
+            <w:r>
+              <w:t>Is the filesystem name correct?</w:t>
+            </w:r>
+          </w:p>
+          <w:p>
+            <w:pPr>
+              <w:pStyle w:val="Code"/>
+              <w:spacing w:before="60" w:after="60"/>
+              <w:rPr>
+                <w:sz w:val="16"/>
+              </w:rPr>
+            </w:pPr>
+            <w:r>
+              <w:t>If upgrading, is the copied client log valid? (see upgrade docs)</w:t>
+            </w:r>
+          </w:p>
+        </w:tc>
+      </w:tr>
+    </w:tbl>
+    <w:p/>
+    <w:p>
+      <w:r>
+        <w:t xml:space="preserve">Even with this change to the reported error, the result remained the same: The OST block device was unable to mount. Also, the </w:t>
+      </w:r>
+      <w:r>
+        <w:rPr>
+          <w:rStyle w:val="CodeChar"/>
+        </w:rPr>
+        <w:t>/var/log/messages</w:t>
+      </w:r>
+      <w:r>
+        <w:t xml:space="preserve"> file did not reveal any new information (apart from what was seen when the mounting process with the original error message).</w:t>
+      </w:r>
+      <w:r>
+        <w:t xml:space="preserve"> At the time of writing, this issue still remains </w:t>
+      </w:r>
+      <w:bookmarkStart w:id="19" w:name="_GoBack"/>
+      <w:bookmarkEnd w:id="19"/>
+      <w:r>
+        <w:t>unresolved.</w:t>
+      </w:r>
       <w:r>
         <w:br w:type="page"/>
       </w:r>
@@ -8612,9 +10995,9 @@
       </w:r>
       <w:bookmarkEnd w:id="3"/>
       <w:bookmarkEnd w:id="4"/>
-      <w:bookmarkEnd w:id="15"/>
       <w:bookmarkEnd w:id="16"/>
       <w:bookmarkEnd w:id="17"/>
+      <w:bookmarkEnd w:id="18"/>
     </w:p>
     <w:tbl>
       <w:tblPr>
@@ -8778,7 +11161,7 @@
           <w:numId w:val="0"/>
         </w:numPr>
       </w:pPr>
-      <w:bookmarkStart w:id="18" w:name="_Toc414985592"/>
+      <w:bookmarkStart w:id="20" w:name="_Toc414985592"/>
       <w:r>
         <w:lastRenderedPageBreak/>
         <w:t>Acronyms</w:t>
@@ -8789,7 +11172,7 @@
       <w:r>
         <w:t>s</w:t>
       </w:r>
-      <w:bookmarkEnd w:id="18"/>
+      <w:bookmarkEnd w:id="20"/>
     </w:p>
     <w:tbl>
       <w:tblPr>
@@ -9125,6 +11508,44 @@
           </w:p>
         </w:tc>
       </w:tr>
+      <w:tr>
+        <w:tc>
+          <w:tcPr>
+            <w:tcW w:w="2185" w:type="dxa"/>
+          </w:tcPr>
+          <w:p>
+            <w:pPr>
+              <w:rPr>
+                <w:rFonts w:cs="Times New Roman"/>
+              </w:rPr>
+            </w:pPr>
+            <w:r>
+              <w:rPr>
+                <w:rFonts w:cs="Times New Roman"/>
+              </w:rPr>
+              <w:t>TCP</w:t>
+            </w:r>
+          </w:p>
+        </w:tc>
+        <w:tc>
+          <w:tcPr>
+            <w:tcW w:w="7380" w:type="dxa"/>
+          </w:tcPr>
+          <w:p>
+            <w:pPr>
+              <w:rPr>
+                <w:rStyle w:val="st"/>
+              </w:rPr>
+            </w:pPr>
+            <w:r>
+              <w:rPr>
+                <w:rStyle w:val="st"/>
+              </w:rPr>
+              <w:t>Transmission Control Protocol</w:t>
+            </w:r>
+          </w:p>
+        </w:tc>
+      </w:tr>
     </w:tbl>
     <w:p>
       <w:pPr>
@@ -9142,12 +11563,12 @@
           <w:numId w:val="0"/>
         </w:numPr>
       </w:pPr>
-      <w:bookmarkStart w:id="19" w:name="_Toc414985593"/>
+      <w:bookmarkStart w:id="21" w:name="_Toc414985593"/>
       <w:r>
         <w:lastRenderedPageBreak/>
         <w:t>References</w:t>
       </w:r>
-      <w:bookmarkEnd w:id="19"/>
+      <w:bookmarkEnd w:id="21"/>
     </w:p>
     <w:p>
       <w:pPr>
@@ -9164,7 +11585,7 @@
           <w:sz w:val="18"/>
         </w:rPr>
       </w:pPr>
-      <w:bookmarkStart w:id="20" w:name="_Ref414529147"/>
+      <w:bookmarkStart w:id="22" w:name="_Ref414529147"/>
       <w:r>
         <w:rPr>
           <w:sz w:val="18"/>
@@ -9185,7 +11606,7 @@
         </w:rPr>
         <w:t>. Intel Corporation, 19 Mar. 2015. Web. 19 Mar. 2015. &lt;https://build.hpdd.intel.com/job/lustre-manual/lastSuccessfulBuild/artifact/lustre_manual.pdf&gt;.</w:t>
       </w:r>
-      <w:bookmarkEnd w:id="20"/>
+      <w:bookmarkEnd w:id="22"/>
     </w:p>
     <w:p>
       <w:pPr>
@@ -9202,7 +11623,7 @@
           <w:sz w:val="18"/>
         </w:rPr>
       </w:pPr>
-      <w:bookmarkStart w:id="21" w:name="_Ref414546542"/>
+      <w:bookmarkStart w:id="23" w:name="_Ref414546542"/>
       <w:r>
         <w:rPr>
           <w:sz w:val="18"/>
@@ -9222,7 +11643,7 @@
         </w:rPr>
         <w:t>. Intel Corporation, 19 Mar. 2015. Web. 19 Mar. 2015. &lt;https://downloads.hpdd.intel.com/public/lustre/latest-feature-release/el6.6/server/RPMS/x86_64/&gt;</w:t>
       </w:r>
-      <w:bookmarkEnd w:id="21"/>
+      <w:bookmarkEnd w:id="23"/>
       <w:r>
         <w:rPr>
           <w:sz w:val="18"/>
@@ -9245,7 +11666,7 @@
           <w:sz w:val="18"/>
         </w:rPr>
       </w:pPr>
-      <w:bookmarkStart w:id="22" w:name="_Ref414546670"/>
+      <w:bookmarkStart w:id="24" w:name="_Ref414546670"/>
       <w:r>
         <w:rPr>
           <w:sz w:val="18"/>
@@ -9271,7 +11692,7 @@
         </w:rPr>
         <w:t>&lt;https://downloads.hpdd.intel.com/public/e2fsprogs/1.42.12.wc1/el6/RPMS/x86_64/&gt;</w:t>
       </w:r>
-      <w:bookmarkEnd w:id="22"/>
+      <w:bookmarkEnd w:id="24"/>
       <w:r>
         <w:rPr>
           <w:sz w:val="18"/>
@@ -9294,26 +11715,12 @@
           <w:sz w:val="18"/>
         </w:rPr>
       </w:pPr>
-      <w:bookmarkStart w:id="23" w:name="_Ref414547576"/>
+      <w:bookmarkStart w:id="25" w:name="_Ref414547576"/>
       <w:r>
         <w:rPr>
           <w:sz w:val="18"/>
         </w:rPr>
-        <w:t xml:space="preserve">Ellingwood, Justin. "How </w:t>
-      </w:r>
-      <w:proofErr w:type="gramStart"/>
-      <w:r>
-        <w:rPr>
-          <w:sz w:val="18"/>
-        </w:rPr>
-        <w:t>To</w:t>
-      </w:r>
-      <w:proofErr w:type="gramEnd"/>
-      <w:r>
-        <w:rPr>
-          <w:sz w:val="18"/>
-        </w:rPr>
-        <w:t xml:space="preserve"> Edit the Sudoers File on Ubuntu and CentOS." </w:t>
+        <w:t xml:space="preserve">Ellingwood, Justin. "How To Edit the Sudoers File on Ubuntu and CentOS." </w:t>
       </w:r>
       <w:r>
         <w:rPr>
@@ -9321,33 +11728,15 @@
           <w:iCs/>
           <w:sz w:val="18"/>
         </w:rPr>
-        <w:t xml:space="preserve">How </w:t>
-      </w:r>
-      <w:proofErr w:type="gramStart"/>
-      <w:r>
-        <w:rPr>
-          <w:i/>
-          <w:iCs/>
+        <w:t>How To Edit the Sudoers File on Ubuntu and CentOS</w:t>
+      </w:r>
+      <w:r>
+        <w:rPr>
           <w:sz w:val="18"/>
         </w:rPr>
-        <w:t>To</w:t>
-      </w:r>
-      <w:proofErr w:type="gramEnd"/>
-      <w:r>
-        <w:rPr>
-          <w:i/>
-          <w:iCs/>
-          <w:sz w:val="18"/>
-        </w:rPr>
-        <w:t xml:space="preserve"> Edit the Sudoers File on Ubuntu and CentOS</w:t>
-      </w:r>
-      <w:r>
-        <w:rPr>
-          <w:sz w:val="18"/>
-        </w:rPr>
         <w:t>. DigitalOcean, 17 Sept. 2013. Web. 19 Mar. 2015. &lt;https://www.digitalocean.com/community/tutorials/how-to-edit-the-sudoers-file-on-ubuntu-and-centos&gt;.</w:t>
       </w:r>
-      <w:bookmarkEnd w:id="23"/>
+      <w:bookmarkEnd w:id="25"/>
     </w:p>
     <w:p>
       <w:pPr>
@@ -9364,7 +11753,7 @@
           <w:sz w:val="18"/>
         </w:rPr>
       </w:pPr>
-      <w:bookmarkStart w:id="24" w:name="_Ref414550670"/>
+      <w:bookmarkStart w:id="26" w:name="_Ref414550670"/>
       <w:r>
         <w:rPr>
           <w:sz w:val="18"/>
@@ -9385,7 +11774,7 @@
         </w:rPr>
         <w:t>. Crypt.Gen.NZ, n.d. Web. 19 Mar. 2015. &lt;http://www.crypt.gen.nz/selinux/disable_selinux.html&gt;.</w:t>
       </w:r>
-      <w:bookmarkEnd w:id="24"/>
+      <w:bookmarkEnd w:id="26"/>
     </w:p>
     <w:p>
       <w:pPr>
@@ -9402,7 +11791,7 @@
           <w:sz w:val="18"/>
         </w:rPr>
       </w:pPr>
-      <w:bookmarkStart w:id="25" w:name="_Ref414550882"/>
+      <w:bookmarkStart w:id="27" w:name="_Ref414550882"/>
       <w:r>
         <w:rPr>
           <w:sz w:val="18"/>
@@ -9423,7 +11812,7 @@
         </w:rPr>
         <w:t>. Intel Corporation, 29 Oct. 2013. Web. 19 Mar. 2015. &lt;https%3A%2F%2Fwiki.hpdd.intel.com%2Fdisplay%2FPUB%2FTesting%2Ba%2BLustre%2Bfilesystem&gt;.</w:t>
       </w:r>
-      <w:bookmarkEnd w:id="25"/>
+      <w:bookmarkEnd w:id="27"/>
     </w:p>
     <w:p>
       <w:pPr>
@@ -9439,14 +11828,170 @@
           <w:sz w:val="18"/>
         </w:rPr>
       </w:pPr>
-      <w:bookmarkStart w:id="26" w:name="_Ref414959910"/>
+      <w:bookmarkStart w:id="28" w:name="_Ref414959910"/>
       <w:r>
         <w:rPr>
           <w:sz w:val="18"/>
         </w:rPr>
         <w:t>"Locating a Hosted Virtual Machine's Files." VMWare Knowledge Base. VMWare, 29 July 2014. Web. 24 Mar. 2015. &lt;http%3A%2F%2Fkb.vmware.com%2Fselfservice%2Fmicrosites%2Fsearch.do%3Flanguage%3Den_US%26cmd%3DdisplayKC%26externalId%3D1003880&gt;.</w:t>
       </w:r>
-      <w:bookmarkEnd w:id="26"/>
+      <w:bookmarkEnd w:id="28"/>
+    </w:p>
+    <w:p>
+      <w:pPr>
+        <w:pStyle w:val="Documenttext"/>
+        <w:numPr>
+          <w:ilvl w:val="0"/>
+          <w:numId w:val="2"/>
+        </w:numPr>
+        <w:tabs>
+          <w:tab w:val="left" w:pos="630"/>
+        </w:tabs>
+        <w:spacing w:after="120"/>
+        <w:ind w:left="630" w:hanging="450"/>
+        <w:contextualSpacing w:val="0"/>
+        <w:rPr>
+          <w:sz w:val="18"/>
+        </w:rPr>
+      </w:pPr>
+      <w:bookmarkStart w:id="29" w:name="_Ref415087564"/>
+      <w:r>
+        <w:rPr>
+          <w:sz w:val="18"/>
+        </w:rPr>
+        <w:t>"How to Create a Lustre File System." How to Create a Lustre File System. New York University: Stern School of Business, n.d. Web. 25 Mar. 2015. &lt;http://pages.stern.nyu.edu/~nwhite/scrc/createlustre.html&gt;.</w:t>
+      </w:r>
+      <w:bookmarkEnd w:id="29"/>
+    </w:p>
+    <w:p>
+      <w:pPr>
+        <w:pStyle w:val="Documenttext"/>
+        <w:numPr>
+          <w:ilvl w:val="0"/>
+          <w:numId w:val="2"/>
+        </w:numPr>
+        <w:tabs>
+          <w:tab w:val="left" w:pos="630"/>
+        </w:tabs>
+        <w:spacing w:after="120"/>
+        <w:ind w:left="630" w:hanging="450"/>
+        <w:contextualSpacing w:val="0"/>
+        <w:rPr>
+          <w:sz w:val="18"/>
+        </w:rPr>
+      </w:pPr>
+      <w:bookmarkStart w:id="30" w:name="_Ref415095877"/>
+      <w:r>
+        <w:rPr>
+          <w:sz w:val="18"/>
+        </w:rPr>
+        <w:t>Marks, Dusty. "[Lustre-discuss] Unable to Activate OST." Google Groups. Lustre-discuss Google Groups, 14 Jan. 2010. Web. 26 Mar. 2015. &lt;https://groups.google.com/forum/#!topic/lustre-discuss-list/7NPC130LYXw&gt;.</w:t>
+      </w:r>
+      <w:bookmarkEnd w:id="30"/>
+    </w:p>
+    <w:p>
+      <w:pPr>
+        <w:pStyle w:val="Documenttext"/>
+        <w:numPr>
+          <w:ilvl w:val="0"/>
+          <w:numId w:val="2"/>
+        </w:numPr>
+        <w:tabs>
+          <w:tab w:val="left" w:pos="630"/>
+        </w:tabs>
+        <w:spacing w:after="120"/>
+        <w:ind w:left="630" w:hanging="450"/>
+        <w:contextualSpacing w:val="0"/>
+        <w:rPr>
+          <w:sz w:val="18"/>
+        </w:rPr>
+      </w:pPr>
+      <w:bookmarkStart w:id="31" w:name="_Ref415095878"/>
+      <w:r>
+        <w:rPr>
+          <w:sz w:val="18"/>
+        </w:rPr>
+        <w:t>G., Sunny, and Dmitry Eremin. "Compiling, Configuring and Running Lustre on Intel® Xeon Phi™ Coprocessor." Intel Developer Zone. Intel Corporation, 25 Nov. 2014. Web. 26 Mar. 2015. &lt;https://software.intel.com/en-us/blogs/2014/11/06/lustre-on-intel-xeon-phi&gt;.</w:t>
+      </w:r>
+      <w:bookmarkEnd w:id="31"/>
+    </w:p>
+    <w:p>
+      <w:pPr>
+        <w:pStyle w:val="Documenttext"/>
+        <w:numPr>
+          <w:ilvl w:val="0"/>
+          <w:numId w:val="2"/>
+        </w:numPr>
+        <w:tabs>
+          <w:tab w:val="left" w:pos="630"/>
+        </w:tabs>
+        <w:spacing w:after="120"/>
+        <w:ind w:left="630" w:hanging="450"/>
+        <w:contextualSpacing w:val="0"/>
+        <w:rPr>
+          <w:sz w:val="18"/>
+        </w:rPr>
+      </w:pPr>
+      <w:bookmarkStart w:id="32" w:name="_Ref415096352"/>
+      <w:r>
+        <w:rPr>
+          <w:sz w:val="18"/>
+        </w:rPr>
+        <w:t>Atchley, Scott. "[Lustre-discuss] Lctl Ping Fails To/from the Client." Lustre Mailing Lists. Lustre, 14 Apr. 2007. Web. 26 Mar. 2015. &lt;http%3A%2F%2Flists.lustre.org%2Fpipermail%2Flustre-discuss%2F2007-April%2F003223.html&gt;.</w:t>
+      </w:r>
+      <w:bookmarkEnd w:id="32"/>
+    </w:p>
+    <w:p>
+      <w:pPr>
+        <w:pStyle w:val="Documenttext"/>
+        <w:numPr>
+          <w:ilvl w:val="0"/>
+          <w:numId w:val="2"/>
+        </w:numPr>
+        <w:tabs>
+          <w:tab w:val="left" w:pos="630"/>
+        </w:tabs>
+        <w:spacing w:after="120"/>
+        <w:ind w:left="630" w:hanging="450"/>
+        <w:contextualSpacing w:val="0"/>
+        <w:rPr>
+          <w:sz w:val="18"/>
+        </w:rPr>
+      </w:pPr>
+      <w:bookmarkStart w:id="33" w:name="_Ref415096354"/>
+      <w:r>
+        <w:rPr>
+          <w:sz w:val="18"/>
+        </w:rPr>
+        <w:t>Ethrbunny. "Lustre - Issues with Simple Setup." ServerFault. StackExchange, 14 Sept. 2012. Web. 26 Mar. 2015. &lt;http://serverfault.com/questions/427447/lustre-issues-with-simple-setup&gt;.</w:t>
+      </w:r>
+      <w:bookmarkEnd w:id="33"/>
+    </w:p>
+    <w:p>
+      <w:pPr>
+        <w:pStyle w:val="Documenttext"/>
+        <w:numPr>
+          <w:ilvl w:val="0"/>
+          <w:numId w:val="2"/>
+        </w:numPr>
+        <w:tabs>
+          <w:tab w:val="left" w:pos="630"/>
+        </w:tabs>
+        <w:spacing w:after="120"/>
+        <w:ind w:left="630" w:hanging="450"/>
+        <w:contextualSpacing w:val="0"/>
+        <w:rPr>
+          <w:sz w:val="18"/>
+        </w:rPr>
+      </w:pPr>
+      <w:bookmarkStart w:id="34" w:name="_Ref415097188"/>
+      <w:r>
+        <w:rPr>
+          <w:sz w:val="18"/>
+        </w:rPr>
+        <w:t>Eldar-aliyev8. "Ubuntu Documentation." IptablesHowTo. Ubuntu, 8 Feb. 2015. Web. 26 Mar. 2015. &lt;https://help.ubuntu.com/community/IptablesHowTo&gt;.</w:t>
+      </w:r>
+      <w:bookmarkEnd w:id="34"/>
     </w:p>
     <w:p>
       <w:pPr>
@@ -9472,12 +12017,12 @@
           <w:noProof/>
         </w:rPr>
       </w:pPr>
-      <w:bookmarkStart w:id="27" w:name="_Toc414985594"/>
+      <w:bookmarkStart w:id="35" w:name="_Toc414985594"/>
       <w:r>
         <w:lastRenderedPageBreak/>
         <w:t>Index</w:t>
       </w:r>
-      <w:bookmarkEnd w:id="27"/>
+      <w:bookmarkEnd w:id="35"/>
       <w:r>
         <w:fldChar w:fldCharType="begin"/>
       </w:r>
@@ -10362,20 +12907,7 @@
         <w:sz w:val="18"/>
       </w:rPr>
       <w:tab/>
-    </w:r>
-    <w:r>
-      <w:rPr>
-        <w:rFonts w:cs="Times New Roman"/>
-        <w:sz w:val="18"/>
-      </w:rPr>
-      <w:t>Albano, Spring 2015</w:t>
-    </w:r>
-    <w:r>
-      <w:rPr>
-        <w:rFonts w:cs="Times New Roman"/>
-        <w:sz w:val="18"/>
-      </w:rPr>
-      <w:t xml:space="preserve">   |   </w:t>
+      <w:t xml:space="preserve">Albano, Spring 2015   |   </w:t>
     </w:r>
     <w:r>
       <w:rPr>
@@ -10404,7 +12936,7 @@
         <w:noProof/>
         <w:sz w:val="18"/>
       </w:rPr>
-      <w:t>13</w:t>
+      <w:t>21</w:t>
     </w:r>
     <w:r>
       <w:rPr>
@@ -10500,7 +13032,19 @@
         <w:rPr>
           <w:sz w:val="18"/>
         </w:rPr>
-        <w:t xml:space="preserve">For more information on disabling SELinux, see </w:t>
+        <w:t>For more i</w:t>
+      </w:r>
+      <w:r>
+        <w:rPr>
+          <w:sz w:val="18"/>
+        </w:rPr>
+        <w:t xml:space="preserve">nformation on disabling SELinux </w:t>
+      </w:r>
+      <w:r>
+        <w:rPr>
+          <w:sz w:val="18"/>
+        </w:rPr>
+        <w:t xml:space="preserve">see </w:t>
       </w:r>
       <w:r>
         <w:rPr>
@@ -10691,12 +13235,12 @@
         <w:rPr>
           <w:sz w:val="18"/>
         </w:rPr>
+        <w:instrText xml:space="preserve"> \* MERGEFORMAT </w:instrText>
       </w:r>
       <w:r>
         <w:rPr>
           <w:sz w:val="18"/>
         </w:rPr>
-        <w:instrText xml:space="preserve"> \* MERGEFORMAT </w:instrText>
       </w:r>
       <w:r>
         <w:rPr>
@@ -10760,11 +13304,80 @@
         <w:rPr>
           <w:sz w:val="18"/>
         </w:rPr>
+        <w:instrText xml:space="preserve"> \* MERGEFORMAT </w:instrText>
       </w:r>
       <w:r>
         <w:rPr>
           <w:sz w:val="18"/>
         </w:rPr>
+      </w:r>
+      <w:r>
+        <w:rPr>
+          <w:sz w:val="18"/>
+        </w:rPr>
+        <w:fldChar w:fldCharType="separate"/>
+      </w:r>
+      <w:r>
+        <w:rPr>
+          <w:sz w:val="18"/>
+        </w:rPr>
+        <w:t>[1]</w:t>
+      </w:r>
+      <w:r>
+        <w:rPr>
+          <w:sz w:val="18"/>
+        </w:rPr>
+        <w:fldChar w:fldCharType="end"/>
+      </w:r>
+      <w:r>
+        <w:rPr>
+          <w:sz w:val="18"/>
+        </w:rPr>
+        <w:t>.</w:t>
+      </w:r>
+    </w:p>
+  </w:footnote>
+  <w:footnote w:id="7">
+    <w:p>
+      <w:pPr>
+        <w:pStyle w:val="FootnoteText"/>
+      </w:pPr>
+      <w:r>
+        <w:rPr>
+          <w:rStyle w:val="FootnoteReference"/>
+        </w:rPr>
+        <w:footnoteRef/>
+      </w:r>
+      <w:r>
+        <w:t xml:space="preserve"> </w:t>
+      </w:r>
+      <w:r>
+        <w:rPr>
+          <w:sz w:val="18"/>
+        </w:rPr>
+        <w:t xml:space="preserve">This command was found in the walkthrough presented in </w:t>
+      </w:r>
+      <w:r>
+        <w:rPr>
+          <w:sz w:val="18"/>
+        </w:rPr>
+        <w:fldChar w:fldCharType="begin"/>
+      </w:r>
+      <w:r>
+        <w:rPr>
+          <w:sz w:val="18"/>
+        </w:rPr>
+        <w:instrText xml:space="preserve"> REF _Ref415087564 \r \h </w:instrText>
+      </w:r>
+      <w:r>
+        <w:rPr>
+          <w:sz w:val="18"/>
+        </w:rPr>
+      </w:r>
+      <w:r>
+        <w:rPr>
+          <w:sz w:val="18"/>
+        </w:rPr>
         <w:instrText xml:space="preserve"> \* MERGEFORMAT </w:instrText>
       </w:r>
       <w:r>
@@ -10777,7 +13390,174 @@
         <w:rPr>
           <w:sz w:val="18"/>
         </w:rPr>
+        <w:t>[8]</w:t>
+      </w:r>
+      <w:r>
+        <w:rPr>
+          <w:sz w:val="18"/>
+        </w:rPr>
+        <w:fldChar w:fldCharType="end"/>
+      </w:r>
+      <w:r>
+        <w:rPr>
+          <w:sz w:val="18"/>
+        </w:rPr>
+        <w:t>.</w:t>
+      </w:r>
+    </w:p>
+  </w:footnote>
+  <w:footnote w:id="8">
+    <w:p>
+      <w:pPr>
+        <w:pStyle w:val="FootnoteText"/>
+      </w:pPr>
+      <w:r>
+        <w:rPr>
+          <w:rStyle w:val="FootnoteReference"/>
+        </w:rPr>
+        <w:footnoteRef/>
+      </w:r>
+      <w:r>
+        <w:t xml:space="preserve"> </w:t>
+      </w:r>
+      <w:r>
+        <w:rPr>
+          <w:sz w:val="18"/>
+        </w:rPr>
+        <w:t xml:space="preserve">For more information on the timeout settings for a Lustre file system, including the timeout configurations possible when creating the Lustre file system, see the </w:t>
+      </w:r>
+      <w:r>
+        <w:rPr>
+          <w:b/>
+          <w:sz w:val="18"/>
+        </w:rPr>
+        <w:t>Lustre Operations</w:t>
+      </w:r>
+      <w:r>
+        <w:rPr>
+          <w:sz w:val="18"/>
+        </w:rPr>
+        <w:t xml:space="preserve"> and </w:t>
+      </w:r>
+      <w:r>
+        <w:rPr>
+          <w:b/>
+          <w:sz w:val="18"/>
+        </w:rPr>
+        <w:t>LustreProc</w:t>
+      </w:r>
+      <w:r>
+        <w:rPr>
+          <w:sz w:val="18"/>
+        </w:rPr>
+        <w:t xml:space="preserve"> chapters of </w:t>
+      </w:r>
+      <w:r>
+        <w:rPr>
+          <w:sz w:val="18"/>
+        </w:rPr>
+        <w:fldChar w:fldCharType="begin"/>
+      </w:r>
+      <w:r>
+        <w:rPr>
+          <w:sz w:val="18"/>
+        </w:rPr>
+        <w:instrText xml:space="preserve"> REF _Ref414529147 \r \h </w:instrText>
+      </w:r>
+      <w:r>
+        <w:rPr>
+          <w:sz w:val="18"/>
+        </w:rPr>
+      </w:r>
+      <w:r>
+        <w:rPr>
+          <w:sz w:val="18"/>
+        </w:rPr>
+        <w:instrText xml:space="preserve"> \* MERGEFORMAT </w:instrText>
+      </w:r>
+      <w:r>
+        <w:rPr>
+          <w:sz w:val="18"/>
+        </w:rPr>
+        <w:fldChar w:fldCharType="separate"/>
+      </w:r>
+      <w:r>
+        <w:rPr>
+          <w:sz w:val="18"/>
+        </w:rPr>
         <w:t>[1]</w:t>
+      </w:r>
+      <w:r>
+        <w:rPr>
+          <w:sz w:val="18"/>
+        </w:rPr>
+        <w:fldChar w:fldCharType="end"/>
+      </w:r>
+      <w:r>
+        <w:rPr>
+          <w:sz w:val="18"/>
+        </w:rPr>
+        <w:t xml:space="preserve"> (chapter 13 and 31, respectively).</w:t>
+      </w:r>
+    </w:p>
+  </w:footnote>
+  <w:footnote w:id="9">
+    <w:p>
+      <w:pPr>
+        <w:pStyle w:val="FootnoteText"/>
+        <w:rPr>
+          <w:sz w:val="18"/>
+        </w:rPr>
+      </w:pPr>
+      <w:r>
+        <w:rPr>
+          <w:rStyle w:val="FootnoteReference"/>
+        </w:rPr>
+        <w:footnoteRef/>
+      </w:r>
+      <w:r>
+        <w:t xml:space="preserve"> </w:t>
+      </w:r>
+      <w:r>
+        <w:rPr>
+          <w:sz w:val="18"/>
+        </w:rPr>
+        <w:t xml:space="preserve">For more information on altering the IPTables, see </w:t>
+      </w:r>
+      <w:r>
+        <w:rPr>
+          <w:sz w:val="18"/>
+        </w:rPr>
+        <w:fldChar w:fldCharType="begin"/>
+      </w:r>
+      <w:r>
+        <w:rPr>
+          <w:sz w:val="18"/>
+        </w:rPr>
+        <w:instrText xml:space="preserve"> REF _Ref415097188 \r \h </w:instrText>
+      </w:r>
+      <w:r>
+        <w:rPr>
+          <w:sz w:val="18"/>
+        </w:rPr>
+      </w:r>
+      <w:r>
+        <w:rPr>
+          <w:sz w:val="18"/>
+        </w:rPr>
+        <w:instrText xml:space="preserve"> \* MERGEFORMAT </w:instrText>
+      </w:r>
+      <w:r>
+        <w:rPr>
+          <w:sz w:val="18"/>
+        </w:rPr>
+        <w:fldChar w:fldCharType="separate"/>
+      </w:r>
+      <w:r>
+        <w:rPr>
+          <w:sz w:val="18"/>
+        </w:rPr>
+        <w:t>[13]</w:t>
       </w:r>
       <w:r>
         <w:rPr>
@@ -12564,7 +15344,7 @@
   <w:style w:type="paragraph" w:default="1" w:styleId="Normal">
     <w:name w:val="Normal"/>
     <w:qFormat/>
-    <w:rsid w:val="00AC4831"/>
+    <w:rsid w:val="00A540F2"/>
     <w:pPr>
       <w:spacing w:after="0" w:line="240" w:lineRule="auto"/>
       <w:contextualSpacing/>
@@ -12701,6 +15481,7 @@
   <w:style w:type="character" w:default="1" w:styleId="DefaultParagraphFont">
     <w:name w:val="Default Paragraph Font"/>
     <w:uiPriority w:val="1"/>
+    <w:semiHidden/>
     <w:unhideWhenUsed/>
   </w:style>
   <w:style w:type="table" w:default="1" w:styleId="TableNormal">
@@ -12760,7 +15541,6 @@
       <w:spacing w:after="0" w:line="240" w:lineRule="auto"/>
     </w:pPr>
     <w:tblPr>
-      <w:tblInd w:w="0" w:type="dxa"/>
       <w:tblBorders>
         <w:top w:val="single" w:sz="4" w:space="0" w:color="auto"/>
         <w:left w:val="single" w:sz="4" w:space="0" w:color="auto"/>
@@ -12769,12 +15549,6 @@
         <w:insideH w:val="single" w:sz="4" w:space="0" w:color="auto"/>
         <w:insideV w:val="single" w:sz="4" w:space="0" w:color="auto"/>
       </w:tblBorders>
-      <w:tblCellMar>
-        <w:top w:w="0" w:type="dxa"/>
-        <w:left w:w="108" w:type="dxa"/>
-        <w:bottom w:w="0" w:type="dxa"/>
-        <w:right w:w="108" w:type="dxa"/>
-      </w:tblCellMar>
     </w:tblPr>
   </w:style>
   <w:style w:type="character" w:customStyle="1" w:styleId="Heading1Char">
@@ -13427,7 +16201,7 @@
     <w:sig w:usb0="E00002FF" w:usb1="4000ACFF" w:usb2="00000001" w:usb3="00000000" w:csb0="0000019F" w:csb1="00000000"/>
   </w:font>
   <w:font w:name="MS Mincho">
-    <w:altName w:val="‚l‚r –¾’©"/>
+    <w:altName w:val="ＭＳ 明朝"/>
     <w:panose1 w:val="02020609040205080304"/>
     <w:charset w:val="80"/>
     <w:family w:val="modern"/>
@@ -13502,6 +16276,7 @@
   </w:compat>
   <w:rsids>
     <w:rsidRoot w:val="00FD1DE3"/>
+    <w:rsid w:val="001E54D2"/>
     <w:rsid w:val="00EF5BDD"/>
     <w:rsid w:val="00FD1DE3"/>
   </w:rsids>
@@ -13952,7 +16727,7 @@
     <w:basedOn w:val="DefaultParagraphFont"/>
     <w:uiPriority w:val="99"/>
     <w:semiHidden/>
-    <w:rsid w:val="00FD1DE3"/>
+    <w:rsid w:val="001E54D2"/>
     <w:rPr>
       <w:color w:val="808080"/>
     </w:rPr>
@@ -14257,7 +17032,7 @@
 </file>
 
 <file path=customXml/itemProps1.xml><?xml version="1.0" encoding="utf-8"?>
-<ds:datastoreItem xmlns:ds="http://schemas.openxmlformats.org/officeDocument/2006/customXml" ds:itemID="{1585757B-E9E9-4B12-B555-5899CEFBBBF3}">
+<ds:datastoreItem xmlns:ds="http://schemas.openxmlformats.org/officeDocument/2006/customXml" ds:itemID="{090CA6FE-626B-439A-9CA3-CE927F8E3C36}">
   <ds:schemaRefs>
     <ds:schemaRef ds:uri="http://schemas.openxmlformats.org/officeDocument/2006/bibliography"/>
   </ds:schemaRefs>

</xml_diff>